<commit_message>
hopefully one of the last fixes
</commit_message>
<xml_diff>
--- a/asd.docx
+++ b/asd.docx
@@ -1,6 +1,6 @@
 
 <file path=word/document.xml><?xml version="1.0" encoding="utf-8"?>
-<w:document xmlns:wpc="http://schemas.microsoft.com/office/word/2010/wordprocessingCanvas" xmlns:cx="http://schemas.microsoft.com/office/drawing/2014/chartex" xmlns:cx1="http://schemas.microsoft.com/office/drawing/2015/9/8/chartex" xmlns:cx2="http://schemas.microsoft.com/office/drawing/2015/10/21/chartex" xmlns:cx3="http://schemas.microsoft.com/office/drawing/2016/5/9/chartex" xmlns:cx4="http://schemas.microsoft.com/office/drawing/2016/5/10/chartex" xmlns:cx5="http://schemas.microsoft.com/office/drawing/2016/5/11/chartex" xmlns:cx6="http://schemas.microsoft.com/office/drawing/2016/5/12/chartex" xmlns:cx7="http://schemas.microsoft.com/office/drawing/2016/5/13/chartex" xmlns:cx8="http://schemas.microsoft.com/office/drawing/2016/5/14/chartex" xmlns:mc="http://schemas.openxmlformats.org/markup-compatibility/2006" xmlns:aink="http://schemas.microsoft.com/office/drawing/2016/ink" xmlns:am3d="http://schemas.microsoft.com/office/drawing/2017/model3d" xmlns:o="urn:schemas-microsoft-com:office:office" xmlns:r="http://schemas.openxmlformats.org/officeDocument/2006/relationships" xmlns:m="http://schemas.openxmlformats.org/officeDocument/2006/math" xmlns:v="urn:schemas-microsoft-com:vml" xmlns:wp14="http://schemas.microsoft.com/office/word/2010/wordprocessingDrawing" xmlns:wp="http://schemas.openxmlformats.org/drawingml/2006/wordprocessingDrawing" xmlns:w10="urn:schemas-microsoft-com:office:word" xmlns:w="http://schemas.openxmlformats.org/wordprocessingml/2006/main" xmlns:w14="http://schemas.microsoft.com/office/word/2010/wordml" xmlns:w15="http://schemas.microsoft.com/office/word/2012/wordml" xmlns:w16cid="http://schemas.microsoft.com/office/word/2016/wordml/cid" xmlns:w16se="http://schemas.microsoft.com/office/word/2015/wordml/symex" xmlns:wpg="http://schemas.microsoft.com/office/word/2010/wordprocessingGroup" xmlns:wpi="http://schemas.microsoft.com/office/word/2010/wordprocessingInk" xmlns:wne="http://schemas.microsoft.com/office/word/2006/wordml" xmlns:wps="http://schemas.microsoft.com/office/word/2010/wordprocessingShape" mc:Ignorable="w14 w15 w16se w16cid wp14">
+<w:document xmlns:wpc="http://schemas.microsoft.com/office/word/2010/wordprocessingCanvas" xmlns:cx="http://schemas.microsoft.com/office/drawing/2014/chartex" xmlns:cx1="http://schemas.microsoft.com/office/drawing/2015/9/8/chartex" xmlns:cx2="http://schemas.microsoft.com/office/drawing/2015/10/21/chartex" xmlns:cx3="http://schemas.microsoft.com/office/drawing/2016/5/9/chartex" xmlns:cx4="http://schemas.microsoft.com/office/drawing/2016/5/10/chartex" xmlns:cx5="http://schemas.microsoft.com/office/drawing/2016/5/11/chartex" xmlns:cx6="http://schemas.microsoft.com/office/drawing/2016/5/12/chartex" xmlns:cx7="http://schemas.microsoft.com/office/drawing/2016/5/13/chartex" xmlns:cx8="http://schemas.microsoft.com/office/drawing/2016/5/14/chartex" xmlns:mc="http://schemas.openxmlformats.org/markup-compatibility/2006" xmlns:aink="http://schemas.microsoft.com/office/drawing/2016/ink" xmlns:am3d="http://schemas.microsoft.com/office/drawing/2017/model3d" xmlns:o="urn:schemas-microsoft-com:office:office" xmlns:oel="http://schemas.microsoft.com/office/2019/extlst" xmlns:r="http://schemas.openxmlformats.org/officeDocument/2006/relationships" xmlns:m="http://schemas.openxmlformats.org/officeDocument/2006/math" xmlns:v="urn:schemas-microsoft-com:vml" xmlns:wp14="http://schemas.microsoft.com/office/word/2010/wordprocessingDrawing" xmlns:wp="http://schemas.openxmlformats.org/drawingml/2006/wordprocessingDrawing" xmlns:w10="urn:schemas-microsoft-com:office:word" xmlns:w="http://schemas.openxmlformats.org/wordprocessingml/2006/main" xmlns:w14="http://schemas.microsoft.com/office/word/2010/wordml" xmlns:w15="http://schemas.microsoft.com/office/word/2012/wordml" xmlns:w16cex="http://schemas.microsoft.com/office/word/2018/wordml/cex" xmlns:w16cid="http://schemas.microsoft.com/office/word/2016/wordml/cid" xmlns:w16="http://schemas.microsoft.com/office/word/2018/wordml" xmlns:w16sdtdh="http://schemas.microsoft.com/office/word/2020/wordml/sdtdatahash" xmlns:w16se="http://schemas.microsoft.com/office/word/2015/wordml/symex" xmlns:wpg="http://schemas.microsoft.com/office/word/2010/wordprocessingGroup" xmlns:wpi="http://schemas.microsoft.com/office/word/2010/wordprocessingInk" xmlns:wne="http://schemas.microsoft.com/office/word/2006/wordml" xmlns:wps="http://schemas.microsoft.com/office/word/2010/wordprocessingShape" mc:Ignorable="w14 w15 w16se w16cid w16 w16cex w16sdtdh wp14">
   <w:body>
     <w:p>
       <w:r>
@@ -108,7 +108,7 @@
                 <v:stroke joinstyle="miter"/>
                 <v:path gradientshapeok="t" o:connecttype="rect"/>
               </v:shapetype>
-              <v:shape id="Szövegdoboz 2" o:spid="_x0000_s1026" type="#_x0000_t202" style="position:absolute;margin-left:0;margin-top:.05pt;width:466.55pt;height:110.6pt;z-index:251661312;visibility:visible;mso-wrap-style:square;mso-width-percent:0;mso-height-percent:200;mso-wrap-distance-left:9pt;mso-wrap-distance-top:3.6pt;mso-wrap-distance-right:9pt;mso-wrap-distance-bottom:3.6pt;mso-position-horizontal:center;mso-position-horizontal-relative:margin;mso-position-vertical:absolute;mso-position-vertical-relative:text;mso-width-percent:0;mso-height-percent:200;mso-width-relative:margin;mso-height-relative:margin;v-text-anchor:top" o:gfxdata="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" strokecolor="#f2f2f2 [3052]">
+              <v:shape id="Szövegdoboz 2" o:spid="_x0000_s1026" type="#_x0000_t202" style="position:absolute;margin-left:0;margin-top:.05pt;width:466.55pt;height:110.6pt;z-index:251661312;visibility:visible;mso-wrap-style:square;mso-width-percent:0;mso-height-percent:200;mso-wrap-distance-left:9pt;mso-wrap-distance-top:3.6pt;mso-wrap-distance-right:9pt;mso-wrap-distance-bottom:3.6pt;mso-position-horizontal:center;mso-position-horizontal-relative:margin;mso-position-vertical:absolute;mso-position-vertical-relative:text;mso-width-percent:0;mso-height-percent:200;mso-width-relative:margin;mso-height-relative:margin;v-text-anchor:top" o:gfxdata="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" strokecolor="#f2f2f2 [3052]">
                 <v:textbox style="mso-fit-shape-to-text:t">
                   <w:txbxContent>
                     <w:p>
@@ -196,7 +196,6 @@
             <w:dataBinding w:prefixMappings="xmlns:ns0='http://purl.org/dc/elements/1.1/' xmlns:ns1='http://schemas.openxmlformats.org/package/2006/metadata/core-properties' " w:xpath="/ns1:coreProperties[1]/ns0:title[1]" w:storeItemID="{6C3C8BC8-F283-45AE-878A-BAB7291924A1}"/>
             <w:text/>
           </w:sdtPr>
-          <w:sdtEndPr/>
           <w:sdtContent>
             <w:p>
               <w:pPr>
@@ -368,7 +367,7 @@
               </mc:Choice>
               <mc:Fallback>
                 <w:pict>
-                  <v:shape w14:anchorId="335464F0" id="_x0000_s1027" type="#_x0000_t202" style="position:absolute;margin-left:314.15pt;margin-top:576.6pt;width:210.35pt;height:40.2pt;z-index:-251653120;visibility:visible;mso-wrap-style:square;mso-width-percent:0;mso-height-percent:0;mso-wrap-distance-left:9pt;mso-wrap-distance-top:0;mso-wrap-distance-right:9pt;mso-wrap-distance-bottom:0;mso-position-horizontal:absolute;mso-position-horizontal-relative:page;mso-position-vertical:absolute;mso-position-vertical-relative:margin;mso-width-percent:0;mso-height-percent:0;mso-width-relative:margin;mso-height-relative:margin;v-text-anchor:bottom" o:gfxdata="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" filled="f" stroked="f" strokeweight=".5pt">
+                  <v:shape w14:anchorId="335464F0" id="_x0000_s1027" type="#_x0000_t202" style="position:absolute;margin-left:314.15pt;margin-top:576.6pt;width:210.35pt;height:40.2pt;z-index:-251653120;visibility:visible;mso-wrap-style:square;mso-width-percent:0;mso-height-percent:0;mso-wrap-distance-left:9pt;mso-wrap-distance-top:0;mso-wrap-distance-right:9pt;mso-wrap-distance-bottom:0;mso-position-horizontal:absolute;mso-position-horizontal-relative:page;mso-position-vertical:absolute;mso-position-vertical-relative:margin;mso-width-percent:0;mso-height-percent:0;mso-width-relative:margin;mso-height-relative:margin;v-text-anchor:bottom" o:gfxdata="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" filled="f" stroked="f" strokeweight=".5pt">
                     <v:textbox inset="0,0,0,0">
                       <w:txbxContent>
                         <w:p>
@@ -521,7 +520,7 @@
               </mc:Choice>
               <mc:Fallback>
                 <w:pict>
-                  <v:shape w14:anchorId="09561008" id="Szövegdoboz 142" o:spid="_x0000_s1028" type="#_x0000_t202" style="position:absolute;margin-left:0;margin-top:569.2pt;width:235.15pt;height:54.25pt;z-index:251659264;visibility:visible;mso-wrap-style:square;mso-width-percent:0;mso-height-percent:0;mso-wrap-distance-left:9pt;mso-wrap-distance-top:0;mso-wrap-distance-right:9pt;mso-wrap-distance-bottom:0;mso-position-horizontal:left;mso-position-horizontal-relative:margin;mso-position-vertical:absolute;mso-position-vertical-relative:margin;mso-width-percent:0;mso-height-percent:0;mso-width-relative:margin;mso-height-relative:margin;v-text-anchor:bottom" o:gfxdata="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" filled="f" stroked="f" strokeweight=".5pt">
+                  <v:shape w14:anchorId="09561008" id="Szövegdoboz 142" o:spid="_x0000_s1028" type="#_x0000_t202" style="position:absolute;margin-left:0;margin-top:569.2pt;width:235.15pt;height:54.25pt;z-index:251659264;visibility:visible;mso-wrap-style:square;mso-width-percent:0;mso-height-percent:0;mso-wrap-distance-left:9pt;mso-wrap-distance-top:0;mso-wrap-distance-right:9pt;mso-wrap-distance-bottom:0;mso-position-horizontal:left;mso-position-horizontal-relative:margin;mso-position-vertical:absolute;mso-position-vertical-relative:margin;mso-width-percent:0;mso-height-percent:0;mso-width-relative:margin;mso-height-relative:margin;v-text-anchor:bottom" o:gfxdata="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" filled="f" stroked="f" strokeweight=".5pt">
                     <v:textbox inset="0,0,0,0">
                       <w:txbxContent>
                         <w:p>
@@ -667,7 +666,7 @@
               </mc:Choice>
               <mc:Fallback>
                 <w:pict>
-                  <v:shape w14:anchorId="7C55354C" id="Szövegdoboz 3" o:spid="_x0000_s1029" type="#_x0000_t202" style="position:absolute;margin-left:0;margin-top:0;width:249.65pt;height:54.25pt;z-index:251665408;visibility:visible;mso-wrap-style:square;mso-width-percent:0;mso-height-percent:0;mso-wrap-distance-left:9pt;mso-wrap-distance-top:0;mso-wrap-distance-right:9pt;mso-wrap-distance-bottom:0;mso-position-horizontal:center;mso-position-horizontal-relative:margin;mso-position-vertical:bottom;mso-position-vertical-relative:margin;mso-width-percent:0;mso-height-percent:0;mso-width-relative:margin;mso-height-relative:margin;v-text-anchor:bottom" o:gfxdata="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" filled="f" stroked="f" strokeweight=".5pt">
+                  <v:shape w14:anchorId="7C55354C" id="Szövegdoboz 3" o:spid="_x0000_s1029" type="#_x0000_t202" style="position:absolute;margin-left:0;margin-top:0;width:249.65pt;height:54.25pt;z-index:251665408;visibility:visible;mso-wrap-style:square;mso-width-percent:0;mso-height-percent:0;mso-wrap-distance-left:9pt;mso-wrap-distance-top:0;mso-wrap-distance-right:9pt;mso-wrap-distance-bottom:0;mso-position-horizontal:center;mso-position-horizontal-relative:margin;mso-position-vertical:bottom;mso-position-vertical-relative:margin;mso-width-percent:0;mso-height-percent:0;mso-width-relative:margin;mso-height-relative:margin;v-text-anchor:bottom" o:gfxdata="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" filled="f" stroked="f" strokeweight=".5pt">
                     <v:textbox inset="0,0,0,0">
                       <w:txbxContent>
                         <w:p>
@@ -767,7 +766,7 @@
             </w:rPr>
             <w:fldChar w:fldCharType="separate"/>
           </w:r>
-          <w:hyperlink w:anchor="_Toc196575699" w:history="1">
+          <w:hyperlink w:anchor="_Toc197097290" w:history="1">
             <w:r>
               <w:rPr>
                 <w:rStyle w:val="Hiperhivatkozs"/>
@@ -795,7 +794,7 @@
                 <w:noProof/>
                 <w:webHidden/>
               </w:rPr>
-              <w:instrText xml:space="preserve"> PAGEREF _Toc196575699 \h </w:instrText>
+              <w:instrText xml:space="preserve"> PAGEREF _Toc197097290 \h </w:instrText>
             </w:r>
             <w:r>
               <w:rPr>
@@ -839,7 +838,7 @@
               <w14:ligatures w14:val="standardContextual"/>
             </w:rPr>
           </w:pPr>
-          <w:hyperlink w:anchor="_Toc196575700" w:history="1">
+          <w:hyperlink w:anchor="_Toc197097291" w:history="1">
             <w:r>
               <w:rPr>
                 <w:rStyle w:val="Hiperhivatkozs"/>
@@ -867,7 +866,7 @@
                 <w:noProof/>
                 <w:webHidden/>
               </w:rPr>
-              <w:instrText xml:space="preserve"> PAGEREF _Toc196575700 \h </w:instrText>
+              <w:instrText xml:space="preserve"> PAGEREF _Toc197097291 \h </w:instrText>
             </w:r>
             <w:r>
               <w:rPr>
@@ -911,7 +910,7 @@
               <w14:ligatures w14:val="standardContextual"/>
             </w:rPr>
           </w:pPr>
-          <w:hyperlink w:anchor="_Toc196575701" w:history="1">
+          <w:hyperlink w:anchor="_Toc197097292" w:history="1">
             <w:r>
               <w:rPr>
                 <w:rStyle w:val="Hiperhivatkozs"/>
@@ -939,7 +938,7 @@
                 <w:noProof/>
                 <w:webHidden/>
               </w:rPr>
-              <w:instrText xml:space="preserve"> PAGEREF _Toc196575701 \h </w:instrText>
+              <w:instrText xml:space="preserve"> PAGEREF _Toc197097292 \h </w:instrText>
             </w:r>
             <w:r>
               <w:rPr>
@@ -983,7 +982,7 @@
               <w14:ligatures w14:val="standardContextual"/>
             </w:rPr>
           </w:pPr>
-          <w:hyperlink w:anchor="_Toc196575702" w:history="1">
+          <w:hyperlink w:anchor="_Toc197097293" w:history="1">
             <w:r>
               <w:rPr>
                 <w:rStyle w:val="Hiperhivatkozs"/>
@@ -1011,7 +1010,7 @@
                 <w:noProof/>
                 <w:webHidden/>
               </w:rPr>
-              <w:instrText xml:space="preserve"> PAGEREF _Toc196575702 \h </w:instrText>
+              <w:instrText xml:space="preserve"> PAGEREF _Toc197097293 \h </w:instrText>
             </w:r>
             <w:r>
               <w:rPr>
@@ -1055,7 +1054,7 @@
               <w14:ligatures w14:val="standardContextual"/>
             </w:rPr>
           </w:pPr>
-          <w:hyperlink w:anchor="_Toc196575703" w:history="1">
+          <w:hyperlink w:anchor="_Toc197097294" w:history="1">
             <w:r>
               <w:rPr>
                 <w:rStyle w:val="Hiperhivatkozs"/>
@@ -1083,7 +1082,7 @@
                 <w:noProof/>
                 <w:webHidden/>
               </w:rPr>
-              <w:instrText xml:space="preserve"> PAGEREF _Toc196575703 \h </w:instrText>
+              <w:instrText xml:space="preserve"> PAGEREF _Toc197097294 \h </w:instrText>
             </w:r>
             <w:r>
               <w:rPr>
@@ -1127,7 +1126,7 @@
               <w14:ligatures w14:val="standardContextual"/>
             </w:rPr>
           </w:pPr>
-          <w:hyperlink w:anchor="_Toc196575704" w:history="1">
+          <w:hyperlink w:anchor="_Toc197097295" w:history="1">
             <w:r>
               <w:rPr>
                 <w:rStyle w:val="Hiperhivatkozs"/>
@@ -1155,7 +1154,7 @@
                 <w:noProof/>
                 <w:webHidden/>
               </w:rPr>
-              <w:instrText xml:space="preserve"> PAGEREF _Toc196575704 \h </w:instrText>
+              <w:instrText xml:space="preserve"> PAGEREF _Toc197097295 \h </w:instrText>
             </w:r>
             <w:r>
               <w:rPr>
@@ -1199,7 +1198,7 @@
               <w14:ligatures w14:val="standardContextual"/>
             </w:rPr>
           </w:pPr>
-          <w:hyperlink w:anchor="_Toc196575705" w:history="1">
+          <w:hyperlink w:anchor="_Toc197097296" w:history="1">
             <w:r>
               <w:rPr>
                 <w:rStyle w:val="Hiperhivatkozs"/>
@@ -1227,7 +1226,7 @@
                 <w:noProof/>
                 <w:webHidden/>
               </w:rPr>
-              <w:instrText xml:space="preserve"> PAGEREF _Toc196575705 \h </w:instrText>
+              <w:instrText xml:space="preserve"> PAGEREF _Toc197097296 \h </w:instrText>
             </w:r>
             <w:r>
               <w:rPr>
@@ -1271,14 +1270,14 @@
               <w14:ligatures w14:val="standardContextual"/>
             </w:rPr>
           </w:pPr>
-          <w:hyperlink w:anchor="_Toc196575706" w:history="1">
+          <w:hyperlink w:anchor="_Toc197097297" w:history="1">
             <w:r>
               <w:rPr>
                 <w:rStyle w:val="Hiperhivatkozs"/>
                 <w:rFonts w:ascii="Times New Roman" w:hAnsi="Times New Roman" w:cs="Times New Roman"/>
                 <w:noProof/>
               </w:rPr>
-              <w:t>Adatbázis</w:t>
+              <w:t>Adatbázis ismertetése</w:t>
             </w:r>
             <w:r>
               <w:rPr>
@@ -1299,7 +1298,7 @@
                 <w:noProof/>
                 <w:webHidden/>
               </w:rPr>
-              <w:instrText xml:space="preserve"> PAGEREF _Toc196575706 \h </w:instrText>
+              <w:instrText xml:space="preserve"> PAGEREF _Toc197097297 \h </w:instrText>
             </w:r>
             <w:r>
               <w:rPr>
@@ -1320,6 +1319,582 @@
                 <w:webHidden/>
               </w:rPr>
               <w:t>3</w:t>
+            </w:r>
+            <w:r>
+              <w:rPr>
+                <w:noProof/>
+                <w:webHidden/>
+              </w:rPr>
+              <w:fldChar w:fldCharType="end"/>
+            </w:r>
+          </w:hyperlink>
+        </w:p>
+        <w:p>
+          <w:pPr>
+            <w:pStyle w:val="TJ3"/>
+            <w:rPr>
+              <w:rFonts w:cstheme="minorBidi"/>
+              <w:noProof/>
+              <w:kern w:val="2"/>
+              <w:sz w:val="24"/>
+              <w:szCs w:val="24"/>
+              <w:lang w:eastAsia="hu-HU"/>
+              <w14:ligatures w14:val="standardContextual"/>
+            </w:rPr>
+          </w:pPr>
+          <w:hyperlink w:anchor="_Toc197097298" w:history="1">
+            <w:r>
+              <w:rPr>
+                <w:rStyle w:val="Hiperhivatkozs"/>
+                <w:rFonts w:ascii="Times New Roman" w:hAnsi="Times New Roman" w:cs="Times New Roman"/>
+                <w:noProof/>
+              </w:rPr>
+              <w:t>Adatbázis feépítése</w:t>
+            </w:r>
+            <w:r>
+              <w:rPr>
+                <w:noProof/>
+                <w:webHidden/>
+              </w:rPr>
+              <w:tab/>
+            </w:r>
+            <w:r>
+              <w:rPr>
+                <w:noProof/>
+                <w:webHidden/>
+              </w:rPr>
+              <w:fldChar w:fldCharType="begin"/>
+            </w:r>
+            <w:r>
+              <w:rPr>
+                <w:noProof/>
+                <w:webHidden/>
+              </w:rPr>
+              <w:instrText xml:space="preserve"> PAGEREF _Toc197097298 \h </w:instrText>
+            </w:r>
+            <w:r>
+              <w:rPr>
+                <w:noProof/>
+                <w:webHidden/>
+              </w:rPr>
+            </w:r>
+            <w:r>
+              <w:rPr>
+                <w:noProof/>
+                <w:webHidden/>
+              </w:rPr>
+              <w:fldChar w:fldCharType="separate"/>
+            </w:r>
+            <w:r>
+              <w:rPr>
+                <w:noProof/>
+                <w:webHidden/>
+              </w:rPr>
+              <w:t>4</w:t>
+            </w:r>
+            <w:r>
+              <w:rPr>
+                <w:noProof/>
+                <w:webHidden/>
+              </w:rPr>
+              <w:fldChar w:fldCharType="end"/>
+            </w:r>
+          </w:hyperlink>
+        </w:p>
+        <w:p>
+          <w:pPr>
+            <w:pStyle w:val="TJ3"/>
+            <w:rPr>
+              <w:rFonts w:cstheme="minorBidi"/>
+              <w:noProof/>
+              <w:kern w:val="2"/>
+              <w:sz w:val="24"/>
+              <w:szCs w:val="24"/>
+              <w:lang w:eastAsia="hu-HU"/>
+              <w14:ligatures w14:val="standardContextual"/>
+            </w:rPr>
+          </w:pPr>
+          <w:hyperlink w:anchor="_Toc197097299" w:history="1">
+            <w:r>
+              <w:rPr>
+                <w:rStyle w:val="Hiperhivatkozs"/>
+                <w:rFonts w:ascii="Times New Roman" w:hAnsi="Times New Roman" w:cs="Times New Roman"/>
+                <w:noProof/>
+              </w:rPr>
+              <w:t>books és kategóriák tábla</w:t>
+            </w:r>
+            <w:r>
+              <w:rPr>
+                <w:noProof/>
+                <w:webHidden/>
+              </w:rPr>
+              <w:tab/>
+            </w:r>
+            <w:r>
+              <w:rPr>
+                <w:noProof/>
+                <w:webHidden/>
+              </w:rPr>
+              <w:fldChar w:fldCharType="begin"/>
+            </w:r>
+            <w:r>
+              <w:rPr>
+                <w:noProof/>
+                <w:webHidden/>
+              </w:rPr>
+              <w:instrText xml:space="preserve"> PAGEREF _Toc197097299 \h </w:instrText>
+            </w:r>
+            <w:r>
+              <w:rPr>
+                <w:noProof/>
+                <w:webHidden/>
+              </w:rPr>
+            </w:r>
+            <w:r>
+              <w:rPr>
+                <w:noProof/>
+                <w:webHidden/>
+              </w:rPr>
+              <w:fldChar w:fldCharType="separate"/>
+            </w:r>
+            <w:r>
+              <w:rPr>
+                <w:noProof/>
+                <w:webHidden/>
+              </w:rPr>
+              <w:t>4</w:t>
+            </w:r>
+            <w:r>
+              <w:rPr>
+                <w:noProof/>
+                <w:webHidden/>
+              </w:rPr>
+              <w:fldChar w:fldCharType="end"/>
+            </w:r>
+          </w:hyperlink>
+        </w:p>
+        <w:p>
+          <w:pPr>
+            <w:pStyle w:val="TJ3"/>
+            <w:rPr>
+              <w:rFonts w:cstheme="minorBidi"/>
+              <w:noProof/>
+              <w:kern w:val="2"/>
+              <w:sz w:val="24"/>
+              <w:szCs w:val="24"/>
+              <w:lang w:eastAsia="hu-HU"/>
+              <w14:ligatures w14:val="standardContextual"/>
+            </w:rPr>
+          </w:pPr>
+          <w:hyperlink w:anchor="_Toc197097300" w:history="1">
+            <w:r>
+              <w:rPr>
+                <w:rStyle w:val="Hiperhivatkozs"/>
+                <w:rFonts w:ascii="Times New Roman" w:hAnsi="Times New Roman" w:cs="Times New Roman"/>
+                <w:noProof/>
+              </w:rPr>
+              <w:t>Users tábla</w:t>
+            </w:r>
+            <w:r>
+              <w:rPr>
+                <w:noProof/>
+                <w:webHidden/>
+              </w:rPr>
+              <w:tab/>
+            </w:r>
+            <w:r>
+              <w:rPr>
+                <w:noProof/>
+                <w:webHidden/>
+              </w:rPr>
+              <w:fldChar w:fldCharType="begin"/>
+            </w:r>
+            <w:r>
+              <w:rPr>
+                <w:noProof/>
+                <w:webHidden/>
+              </w:rPr>
+              <w:instrText xml:space="preserve"> PAGEREF _Toc197097300 \h </w:instrText>
+            </w:r>
+            <w:r>
+              <w:rPr>
+                <w:noProof/>
+                <w:webHidden/>
+              </w:rPr>
+            </w:r>
+            <w:r>
+              <w:rPr>
+                <w:noProof/>
+                <w:webHidden/>
+              </w:rPr>
+              <w:fldChar w:fldCharType="separate"/>
+            </w:r>
+            <w:r>
+              <w:rPr>
+                <w:noProof/>
+                <w:webHidden/>
+              </w:rPr>
+              <w:t>5</w:t>
+            </w:r>
+            <w:r>
+              <w:rPr>
+                <w:noProof/>
+                <w:webHidden/>
+              </w:rPr>
+              <w:fldChar w:fldCharType="end"/>
+            </w:r>
+          </w:hyperlink>
+        </w:p>
+        <w:p>
+          <w:pPr>
+            <w:pStyle w:val="TJ3"/>
+            <w:rPr>
+              <w:rFonts w:cstheme="minorBidi"/>
+              <w:noProof/>
+              <w:kern w:val="2"/>
+              <w:sz w:val="24"/>
+              <w:szCs w:val="24"/>
+              <w:lang w:eastAsia="hu-HU"/>
+              <w14:ligatures w14:val="standardContextual"/>
+            </w:rPr>
+          </w:pPr>
+          <w:hyperlink w:anchor="_Toc197097301" w:history="1">
+            <w:r>
+              <w:rPr>
+                <w:rStyle w:val="Hiperhivatkozs"/>
+                <w:rFonts w:ascii="Times New Roman" w:hAnsi="Times New Roman" w:cs="Times New Roman"/>
+                <w:noProof/>
+              </w:rPr>
+              <w:t>User_tokens tábla</w:t>
+            </w:r>
+            <w:r>
+              <w:rPr>
+                <w:noProof/>
+                <w:webHidden/>
+              </w:rPr>
+              <w:tab/>
+            </w:r>
+            <w:r>
+              <w:rPr>
+                <w:noProof/>
+                <w:webHidden/>
+              </w:rPr>
+              <w:fldChar w:fldCharType="begin"/>
+            </w:r>
+            <w:r>
+              <w:rPr>
+                <w:noProof/>
+                <w:webHidden/>
+              </w:rPr>
+              <w:instrText xml:space="preserve"> PAGEREF _Toc197097301 \h </w:instrText>
+            </w:r>
+            <w:r>
+              <w:rPr>
+                <w:noProof/>
+                <w:webHidden/>
+              </w:rPr>
+            </w:r>
+            <w:r>
+              <w:rPr>
+                <w:noProof/>
+                <w:webHidden/>
+              </w:rPr>
+              <w:fldChar w:fldCharType="separate"/>
+            </w:r>
+            <w:r>
+              <w:rPr>
+                <w:noProof/>
+                <w:webHidden/>
+              </w:rPr>
+              <w:t>7</w:t>
+            </w:r>
+            <w:r>
+              <w:rPr>
+                <w:noProof/>
+                <w:webHidden/>
+              </w:rPr>
+              <w:fldChar w:fldCharType="end"/>
+            </w:r>
+          </w:hyperlink>
+        </w:p>
+        <w:p>
+          <w:pPr>
+            <w:pStyle w:val="TJ3"/>
+            <w:rPr>
+              <w:rFonts w:cstheme="minorBidi"/>
+              <w:noProof/>
+              <w:kern w:val="2"/>
+              <w:sz w:val="24"/>
+              <w:szCs w:val="24"/>
+              <w:lang w:eastAsia="hu-HU"/>
+              <w14:ligatures w14:val="standardContextual"/>
+            </w:rPr>
+          </w:pPr>
+          <w:hyperlink w:anchor="_Toc197097302" w:history="1">
+            <w:r>
+              <w:rPr>
+                <w:rStyle w:val="Hiperhivatkozs"/>
+                <w:rFonts w:ascii="Times New Roman" w:hAnsi="Times New Roman" w:cs="Times New Roman"/>
+                <w:noProof/>
+              </w:rPr>
+              <w:t>game tábla</w:t>
+            </w:r>
+            <w:r>
+              <w:rPr>
+                <w:noProof/>
+                <w:webHidden/>
+              </w:rPr>
+              <w:tab/>
+            </w:r>
+            <w:r>
+              <w:rPr>
+                <w:noProof/>
+                <w:webHidden/>
+              </w:rPr>
+              <w:fldChar w:fldCharType="begin"/>
+            </w:r>
+            <w:r>
+              <w:rPr>
+                <w:noProof/>
+                <w:webHidden/>
+              </w:rPr>
+              <w:instrText xml:space="preserve"> PAGEREF _Toc197097302 \h </w:instrText>
+            </w:r>
+            <w:r>
+              <w:rPr>
+                <w:noProof/>
+                <w:webHidden/>
+              </w:rPr>
+            </w:r>
+            <w:r>
+              <w:rPr>
+                <w:noProof/>
+                <w:webHidden/>
+              </w:rPr>
+              <w:fldChar w:fldCharType="separate"/>
+            </w:r>
+            <w:r>
+              <w:rPr>
+                <w:noProof/>
+                <w:webHidden/>
+              </w:rPr>
+              <w:t>7</w:t>
+            </w:r>
+            <w:r>
+              <w:rPr>
+                <w:noProof/>
+                <w:webHidden/>
+              </w:rPr>
+              <w:fldChar w:fldCharType="end"/>
+            </w:r>
+          </w:hyperlink>
+        </w:p>
+        <w:p>
+          <w:pPr>
+            <w:pStyle w:val="TJ3"/>
+            <w:rPr>
+              <w:rFonts w:cstheme="minorBidi"/>
+              <w:noProof/>
+              <w:kern w:val="2"/>
+              <w:sz w:val="24"/>
+              <w:szCs w:val="24"/>
+              <w:lang w:eastAsia="hu-HU"/>
+              <w14:ligatures w14:val="standardContextual"/>
+            </w:rPr>
+          </w:pPr>
+          <w:hyperlink w:anchor="_Toc197097303" w:history="1">
+            <w:r>
+              <w:rPr>
+                <w:rStyle w:val="Hiperhivatkozs"/>
+                <w:rFonts w:ascii="Times New Roman" w:hAnsi="Times New Roman" w:cs="Times New Roman"/>
+                <w:noProof/>
+              </w:rPr>
+              <w:t>Wishlist tábla</w:t>
+            </w:r>
+            <w:r>
+              <w:rPr>
+                <w:noProof/>
+                <w:webHidden/>
+              </w:rPr>
+              <w:tab/>
+            </w:r>
+            <w:r>
+              <w:rPr>
+                <w:noProof/>
+                <w:webHidden/>
+              </w:rPr>
+              <w:fldChar w:fldCharType="begin"/>
+            </w:r>
+            <w:r>
+              <w:rPr>
+                <w:noProof/>
+                <w:webHidden/>
+              </w:rPr>
+              <w:instrText xml:space="preserve"> PAGEREF _Toc197097303 \h </w:instrText>
+            </w:r>
+            <w:r>
+              <w:rPr>
+                <w:noProof/>
+                <w:webHidden/>
+              </w:rPr>
+            </w:r>
+            <w:r>
+              <w:rPr>
+                <w:noProof/>
+                <w:webHidden/>
+              </w:rPr>
+              <w:fldChar w:fldCharType="separate"/>
+            </w:r>
+            <w:r>
+              <w:rPr>
+                <w:noProof/>
+                <w:webHidden/>
+              </w:rPr>
+              <w:t>7</w:t>
+            </w:r>
+            <w:r>
+              <w:rPr>
+                <w:noProof/>
+                <w:webHidden/>
+              </w:rPr>
+              <w:fldChar w:fldCharType="end"/>
+            </w:r>
+          </w:hyperlink>
+        </w:p>
+        <w:p>
+          <w:pPr>
+            <w:pStyle w:val="TJ3"/>
+            <w:rPr>
+              <w:rFonts w:cstheme="minorBidi"/>
+              <w:noProof/>
+              <w:kern w:val="2"/>
+              <w:sz w:val="24"/>
+              <w:szCs w:val="24"/>
+              <w:lang w:eastAsia="hu-HU"/>
+              <w14:ligatures w14:val="standardContextual"/>
+            </w:rPr>
+          </w:pPr>
+          <w:hyperlink w:anchor="_Toc197097304" w:history="1">
+            <w:r>
+              <w:rPr>
+                <w:rStyle w:val="Hiperhivatkozs"/>
+                <w:rFonts w:ascii="Times New Roman" w:hAnsi="Times New Roman" w:cs="Times New Roman"/>
+                <w:noProof/>
+              </w:rPr>
+              <w:t>orders tábla</w:t>
+            </w:r>
+            <w:r>
+              <w:rPr>
+                <w:noProof/>
+                <w:webHidden/>
+              </w:rPr>
+              <w:tab/>
+            </w:r>
+            <w:r>
+              <w:rPr>
+                <w:noProof/>
+                <w:webHidden/>
+              </w:rPr>
+              <w:fldChar w:fldCharType="begin"/>
+            </w:r>
+            <w:r>
+              <w:rPr>
+                <w:noProof/>
+                <w:webHidden/>
+              </w:rPr>
+              <w:instrText xml:space="preserve"> PAGEREF _Toc197097304 \h </w:instrText>
+            </w:r>
+            <w:r>
+              <w:rPr>
+                <w:noProof/>
+                <w:webHidden/>
+              </w:rPr>
+            </w:r>
+            <w:r>
+              <w:rPr>
+                <w:noProof/>
+                <w:webHidden/>
+              </w:rPr>
+              <w:fldChar w:fldCharType="separate"/>
+            </w:r>
+            <w:r>
+              <w:rPr>
+                <w:noProof/>
+                <w:webHidden/>
+              </w:rPr>
+              <w:t>8</w:t>
+            </w:r>
+            <w:r>
+              <w:rPr>
+                <w:noProof/>
+                <w:webHidden/>
+              </w:rPr>
+              <w:fldChar w:fldCharType="end"/>
+            </w:r>
+          </w:hyperlink>
+        </w:p>
+        <w:p>
+          <w:pPr>
+            <w:pStyle w:val="TJ3"/>
+            <w:rPr>
+              <w:rFonts w:cstheme="minorBidi"/>
+              <w:noProof/>
+              <w:kern w:val="2"/>
+              <w:sz w:val="24"/>
+              <w:szCs w:val="24"/>
+              <w:lang w:eastAsia="hu-HU"/>
+              <w14:ligatures w14:val="standardContextual"/>
+            </w:rPr>
+          </w:pPr>
+          <w:hyperlink w:anchor="_Toc197097305" w:history="1">
+            <w:r>
+              <w:rPr>
+                <w:rStyle w:val="Hiperhivatkozs"/>
+                <w:rFonts w:ascii="Times New Roman" w:hAnsi="Times New Roman" w:cs="Times New Roman"/>
+                <w:noProof/>
+              </w:rPr>
+              <w:t>Ordered_book tábla</w:t>
+            </w:r>
+            <w:r>
+              <w:rPr>
+                <w:noProof/>
+                <w:webHidden/>
+              </w:rPr>
+              <w:tab/>
+            </w:r>
+            <w:r>
+              <w:rPr>
+                <w:noProof/>
+                <w:webHidden/>
+              </w:rPr>
+              <w:fldChar w:fldCharType="begin"/>
+            </w:r>
+            <w:r>
+              <w:rPr>
+                <w:noProof/>
+                <w:webHidden/>
+              </w:rPr>
+              <w:instrText xml:space="preserve"> PAGEREF _Toc197097305 \h </w:instrText>
+            </w:r>
+            <w:r>
+              <w:rPr>
+                <w:noProof/>
+                <w:webHidden/>
+              </w:rPr>
+            </w:r>
+            <w:r>
+              <w:rPr>
+                <w:noProof/>
+                <w:webHidden/>
+              </w:rPr>
+              <w:fldChar w:fldCharType="separate"/>
+            </w:r>
+            <w:r>
+              <w:rPr>
+                <w:noProof/>
+                <w:webHidden/>
+              </w:rPr>
+              <w:t>8</w:t>
             </w:r>
             <w:r>
               <w:rPr>
@@ -1352,7 +1927,7 @@
           <w:szCs w:val="28"/>
         </w:rPr>
       </w:pPr>
-      <w:bookmarkStart w:id="0" w:name="_Toc196575699"/>
+      <w:bookmarkStart w:id="0" w:name="_Toc197097290"/>
       <w:r>
         <w:rPr>
           <w:rFonts w:ascii="Times New Roman" w:hAnsi="Times New Roman" w:cs="Times New Roman"/>
@@ -1372,7 +1947,7 @@
           <w:szCs w:val="24"/>
         </w:rPr>
       </w:pPr>
-      <w:bookmarkStart w:id="1" w:name="_Toc196575700"/>
+      <w:bookmarkStart w:id="1" w:name="_Toc197097291"/>
       <w:r>
         <w:rPr>
           <w:rFonts w:ascii="Times New Roman" w:hAnsi="Times New Roman" w:cs="Times New Roman"/>
@@ -1400,7 +1975,7 @@
           <w:szCs w:val="24"/>
         </w:rPr>
       </w:pPr>
-      <w:bookmarkStart w:id="2" w:name="_Toc196575701"/>
+      <w:bookmarkStart w:id="2" w:name="_Toc197097292"/>
       <w:r>
         <w:rPr>
           <w:rFonts w:ascii="Times New Roman" w:hAnsi="Times New Roman" w:cs="Times New Roman"/>
@@ -1416,11 +1991,11 @@
         <w:pStyle w:val="bekezds"/>
       </w:pPr>
       <w:r>
-        <w:t xml:space="preserve">Nagyon fontos alappillérként kezeltük a SEO (Search Engine Optimization) alapelveinek alkalmazását, hogy a webáruház éles indulásakor a Google megfelelő helyezést biztosítson, ezáltal növelve az organikus keresések számát és a webshop értékét. Mivel Localhost környezetben dolgoztunk, a SEO-t egyelőre csak alap szinten tudtuk megvalósítani, de az élesítéskor ez könnyedén javítható lesz. Célunk volt egy széles termékkínálat létrehozása, így több mint 300 könyvet regisztráltunk a webshopba, amely a jövőben egyszerűen bővíthető. Külön admin felületet alakítottunk ki, ahol könyveket és kategóriákat tudunk hozzáadni, módosítani, törölni. Fontos szempont volt, hogy a webshop bejelentkezés nélkül is használható legyen, bizonyos korlátozásokkal, hogy a regisztráció előnyei is érvényesüljenek. Oldalunk </w:t>
+        <w:t xml:space="preserve">Nagyon fontos alappillérként kezeltük a SEO (Search Engine Optimization) alapelveinek alkalmazását, hogy a webáruház éles indulásakor a Google megfelelő helyezést biztosítson, </w:t>
       </w:r>
       <w:r>
         <w:lastRenderedPageBreak/>
-        <w:t>nem gyűjt privát adatokat (például IP-címeket), így biztonságos felhasználói élményt biztosít. Vásárlás regisztráció nélkül is lehetséges, azonban kuponok így nem szerezhetők vagy válthatók be.</w:t>
+        <w:t>ezáltal növelve az organikus keresések számát és a webshop értékét. Mivel Localhost környezetben dolgoztunk, a SEO-t egyelőre csak alap szinten tudtuk megvalósítani, de az élesítéskor ez könnyedén javítható lesz. Célunk volt egy széles termékkínálat létrehozása, így több mint 300 könyvet regisztráltunk a webshopba, amely a jövőben egyszerűen bővíthető. Külön admin felületet alakítottunk ki, ahol könyveket és kategóriákat tudunk hozzáadni, módosítani, törölni. Fontos szempont volt, hogy a webshop bejelentkezés nélkül is használható legyen, bizonyos korlátozásokkal, hogy a regisztráció előnyei is érvényesüljenek. Oldalunk nem gyűjt privát adatokat (például IP-címeket), így biztonságos felhasználói élményt biztosít. Vásárlás regisztráció nélkül is lehetséges, azonban kuponok így nem szerezhetők vagy válthatók be.</w:t>
       </w:r>
     </w:p>
     <w:p>
@@ -1433,7 +2008,7 @@
           <w:szCs w:val="24"/>
         </w:rPr>
       </w:pPr>
-      <w:bookmarkStart w:id="3" w:name="_Toc196575702"/>
+      <w:bookmarkStart w:id="3" w:name="_Toc197097293"/>
       <w:r>
         <w:rPr>
           <w:rFonts w:ascii="Times New Roman" w:hAnsi="Times New Roman" w:cs="Times New Roman"/>
@@ -1454,7 +2029,7 @@
           <w:szCs w:val="24"/>
         </w:rPr>
       </w:pPr>
-      <w:bookmarkStart w:id="4" w:name="_Toc196575703"/>
+      <w:bookmarkStart w:id="4" w:name="_Toc197097294"/>
       <w:r>
         <w:rPr>
           <w:rFonts w:ascii="Times New Roman" w:hAnsi="Times New Roman" w:cs="Times New Roman"/>
@@ -1489,7 +2064,7 @@
           <w:szCs w:val="24"/>
         </w:rPr>
       </w:pPr>
-      <w:bookmarkStart w:id="5" w:name="_Toc196575704"/>
+      <w:bookmarkStart w:id="5" w:name="_Toc197097295"/>
       <w:r>
         <w:rPr>
           <w:rFonts w:ascii="Times New Roman" w:hAnsi="Times New Roman" w:cs="Times New Roman"/>
@@ -1523,6 +2098,7 @@
         <w:pStyle w:val="bekezds"/>
       </w:pPr>
       <w:r>
+        <w:lastRenderedPageBreak/>
         <w:t xml:space="preserve">Az asztali alkalmazásunk, amely egy játék a regisztrált felhasználóknak van kialakítva </w:t>
       </w:r>
       <w:r>
@@ -1545,7 +2121,6 @@
           <w:b/>
           <w:bCs/>
         </w:rPr>
-        <w:lastRenderedPageBreak/>
         <w:t>XAMPP</w:t>
       </w:r>
       <w:r>
@@ -1613,7 +2188,7 @@
           <w:szCs w:val="24"/>
         </w:rPr>
       </w:pPr>
-      <w:bookmarkStart w:id="6" w:name="_Toc196575705"/>
+      <w:bookmarkStart w:id="6" w:name="_Toc197097296"/>
       <w:r>
         <w:rPr>
           <w:rFonts w:ascii="Times New Roman" w:hAnsi="Times New Roman" w:cs="Times New Roman"/>
@@ -1634,7 +2209,7 @@
           <w:szCs w:val="24"/>
         </w:rPr>
       </w:pPr>
-      <w:bookmarkStart w:id="7" w:name="_Toc196575706"/>
+      <w:bookmarkStart w:id="7" w:name="_Toc197097297"/>
       <w:r>
         <w:rPr>
           <w:rFonts w:ascii="Times New Roman" w:hAnsi="Times New Roman" w:cs="Times New Roman"/>
@@ -1642,6 +2217,14 @@
           <w:szCs w:val="24"/>
         </w:rPr>
         <w:t>Adatbázis</w:t>
+      </w:r>
+      <w:r>
+        <w:rPr>
+          <w:rFonts w:ascii="Times New Roman" w:hAnsi="Times New Roman" w:cs="Times New Roman"/>
+          <w:sz w:val="24"/>
+          <w:szCs w:val="24"/>
+        </w:rPr>
+        <w:t xml:space="preserve"> ismertetése</w:t>
       </w:r>
       <w:bookmarkEnd w:id="7"/>
     </w:p>
@@ -1650,6 +2233,7 @@
         <w:pStyle w:val="bekezds"/>
       </w:pPr>
       <w:r>
+        <w:lastRenderedPageBreak/>
         <w:t>A projektünk megtervezésekor a modellalapú gondolkodás mellett döntöttünk, és a Database First fejlesztési modellt választottuk. Ennek a módszernek a lényege, hogy először az adatbázis szerkezetét alakítjuk ki: megtervezzük a táblákat, definiáljuk a mezőket, és meghatározzuk az egyes entitások közötti kapcsolatokat. A programkód fejlesztését ezután az elkészült adatbázis-struktúrához igazít</w:t>
       </w:r>
       <w:r>
@@ -1664,7 +2248,6 @@
         <w:pStyle w:val="bekezds"/>
       </w:pPr>
       <w:r>
-        <w:lastRenderedPageBreak/>
         <w:t>A fejlesztés során MySQL-t használtunk, amely kiválóan alkalmas gyors, megbízható és jól skálázható adatbázisok létrehozására. A Database First megközelítés nemcsak MySQL esetén, hanem más adatbázis-kezelő rendszerek (például PostgreSQL vagy Microsoft SQL Server) mellett is alkalmazható</w:t>
       </w:r>
       <w:r>
@@ -1679,13 +2262,39 @@
     </w:p>
     <w:p>
       <w:pPr>
-        <w:pStyle w:val="bekezds"/>
+        <w:pStyle w:val="Cmsor3"/>
+        <w:rPr>
+          <w:rFonts w:ascii="Times New Roman" w:hAnsi="Times New Roman" w:cs="Times New Roman"/>
+          <w:sz w:val="24"/>
+          <w:szCs w:val="24"/>
+        </w:rPr>
       </w:pPr>
-      <w:r>
+      <w:bookmarkStart w:id="8" w:name="_Toc197097298"/>
+      <w:r>
+        <w:rPr>
+          <w:rFonts w:ascii="Times New Roman" w:hAnsi="Times New Roman" w:cs="Times New Roman"/>
+          <w:sz w:val="24"/>
+          <w:szCs w:val="24"/>
+        </w:rPr>
+        <w:t>Adatbázis feépítése</w:t>
+      </w:r>
+      <w:bookmarkEnd w:id="8"/>
+      <w:r>
+        <w:rPr>
+          <w:noProof/>
+        </w:rPr>
         <w:drawing>
-          <wp:inline distT="0" distB="0" distL="0" distR="0" wp14:anchorId="607E3BD7" wp14:editId="1A238F85">
-            <wp:extent cx="5759450" cy="3552825"/>
-            <wp:effectExtent l="0" t="0" r="0" b="9525"/>
+          <wp:anchor distT="0" distB="0" distL="114300" distR="114300" simplePos="0" relativeHeight="251684864" behindDoc="0" locked="0" layoutInCell="1" allowOverlap="1" wp14:anchorId="15F3EEA5" wp14:editId="4A16DB1A">
+            <wp:simplePos x="0" y="0"/>
+            <wp:positionH relativeFrom="column">
+              <wp:posOffset>0</wp:posOffset>
+            </wp:positionH>
+            <wp:positionV relativeFrom="paragraph">
+              <wp:posOffset>443865</wp:posOffset>
+            </wp:positionV>
+            <wp:extent cx="5759450" cy="2618740"/>
+            <wp:effectExtent l="76200" t="76200" r="127000" b="124460"/>
+            <wp:wrapTopAndBottom/>
             <wp:docPr id="1" name="Kép 1"/>
             <wp:cNvGraphicFramePr>
               <a:graphicFrameLocks xmlns:a="http://schemas.openxmlformats.org/drawingml/2006/main" noChangeAspect="1"/>
@@ -1706,24 +2315,221 @@
                   <pic:spPr>
                     <a:xfrm>
                       <a:off x="0" y="0"/>
-                      <a:ext cx="5759450" cy="3552825"/>
+                      <a:ext cx="5759450" cy="2618740"/>
                     </a:xfrm>
                     <a:prstGeom prst="rect">
                       <a:avLst/>
                     </a:prstGeom>
+                    <a:ln w="38100" cap="sq">
+                      <a:solidFill>
+                        <a:srgbClr val="000000"/>
+                      </a:solidFill>
+                      <a:prstDash val="solid"/>
+                      <a:miter lim="800000"/>
+                    </a:ln>
+                    <a:effectLst>
+                      <a:outerShdw blurRad="50800" dist="38100" dir="2700000" algn="tl" rotWithShape="0">
+                        <a:srgbClr val="000000">
+                          <a:alpha val="43000"/>
+                        </a:srgbClr>
+                      </a:outerShdw>
+                    </a:effectLst>
                   </pic:spPr>
                 </pic:pic>
               </a:graphicData>
             </a:graphic>
-          </wp:inline>
+          </wp:anchor>
         </w:drawing>
       </w:r>
+    </w:p>
+    <w:p>
+      <w:pPr>
+        <w:pStyle w:val="Cmsor3"/>
+        <w:rPr>
+          <w:rFonts w:ascii="Times New Roman" w:hAnsi="Times New Roman" w:cs="Times New Roman"/>
+          <w:sz w:val="24"/>
+          <w:szCs w:val="24"/>
+        </w:rPr>
+      </w:pPr>
+      <w:bookmarkStart w:id="9" w:name="_Toc197097299"/>
+      <w:r>
+        <w:rPr>
+          <w:rFonts w:ascii="Times New Roman" w:hAnsi="Times New Roman" w:cs="Times New Roman"/>
+          <w:sz w:val="24"/>
+          <w:szCs w:val="24"/>
+        </w:rPr>
+        <w:t>b</w:t>
+      </w:r>
+      <w:r>
+        <w:rPr>
+          <w:rFonts w:ascii="Times New Roman" w:hAnsi="Times New Roman" w:cs="Times New Roman"/>
+          <w:sz w:val="24"/>
+          <w:szCs w:val="24"/>
+        </w:rPr>
+        <w:t>ooks és kategóriák tábla</w:t>
+      </w:r>
+      <w:bookmarkEnd w:id="9"/>
     </w:p>
     <w:p>
       <w:pPr>
         <w:pStyle w:val="bekezds"/>
+        <w:ind w:left="2552"/>
       </w:pPr>
       <w:r>
+        <w:lastRenderedPageBreak/>
+        <w:drawing>
+          <wp:anchor distT="0" distB="0" distL="114300" distR="114300" simplePos="0" relativeHeight="251670528" behindDoc="0" locked="0" layoutInCell="1" allowOverlap="1" wp14:anchorId="6588B1AB" wp14:editId="2FE65383">
+            <wp:simplePos x="0" y="0"/>
+            <wp:positionH relativeFrom="margin">
+              <wp:align>left</wp:align>
+            </wp:positionH>
+            <wp:positionV relativeFrom="paragraph">
+              <wp:posOffset>76398</wp:posOffset>
+            </wp:positionV>
+            <wp:extent cx="1312545" cy="1899920"/>
+            <wp:effectExtent l="133350" t="76200" r="78105" b="138430"/>
+            <wp:wrapSquare wrapText="bothSides"/>
+            <wp:docPr id="5" name="Kép 5"/>
+            <wp:cNvGraphicFramePr>
+              <a:graphicFrameLocks xmlns:a="http://schemas.openxmlformats.org/drawingml/2006/main" noChangeAspect="1"/>
+            </wp:cNvGraphicFramePr>
+            <a:graphic xmlns:a="http://schemas.openxmlformats.org/drawingml/2006/main">
+              <a:graphicData uri="http://schemas.openxmlformats.org/drawingml/2006/picture">
+                <pic:pic xmlns:pic="http://schemas.openxmlformats.org/drawingml/2006/picture">
+                  <pic:nvPicPr>
+                    <pic:cNvPr id="1" name=""/>
+                    <pic:cNvPicPr/>
+                  </pic:nvPicPr>
+                  <pic:blipFill>
+                    <a:blip r:embed="rId8"/>
+                    <a:stretch>
+                      <a:fillRect/>
+                    </a:stretch>
+                  </pic:blipFill>
+                  <pic:spPr>
+                    <a:xfrm>
+                      <a:off x="0" y="0"/>
+                      <a:ext cx="1312545" cy="1899920"/>
+                    </a:xfrm>
+                    <a:prstGeom prst="roundRect">
+                      <a:avLst>
+                        <a:gd name="adj" fmla="val 16667"/>
+                      </a:avLst>
+                    </a:prstGeom>
+                    <a:ln>
+                      <a:noFill/>
+                    </a:ln>
+                    <a:effectLst>
+                      <a:outerShdw blurRad="76200" dist="38100" dir="7800000" algn="tl" rotWithShape="0">
+                        <a:srgbClr val="000000">
+                          <a:alpha val="40000"/>
+                        </a:srgbClr>
+                      </a:outerShdw>
+                    </a:effectLst>
+                    <a:scene3d>
+                      <a:camera prst="orthographicFront"/>
+                      <a:lightRig rig="contrasting" dir="t">
+                        <a:rot lat="0" lon="0" rev="4200000"/>
+                      </a:lightRig>
+                    </a:scene3d>
+                    <a:sp3d prstMaterial="plastic">
+                      <a:bevelT w="381000" h="114300" prst="relaxedInset"/>
+                      <a:contourClr>
+                        <a:srgbClr val="969696"/>
+                      </a:contourClr>
+                    </a:sp3d>
+                  </pic:spPr>
+                </pic:pic>
+              </a:graphicData>
+            </a:graphic>
+            <wp14:sizeRelH relativeFrom="margin">
+              <wp14:pctWidth>0</wp14:pctWidth>
+            </wp14:sizeRelH>
+            <wp14:sizeRelV relativeFrom="margin">
+              <wp14:pctHeight>0</wp14:pctHeight>
+            </wp14:sizeRelV>
+          </wp:anchor>
+        </w:drawing>
+      </w:r>
+      <w:r>
+        <w:drawing>
+          <wp:anchor distT="0" distB="0" distL="114300" distR="114300" simplePos="0" relativeHeight="251668480" behindDoc="0" locked="0" layoutInCell="1" allowOverlap="1" wp14:anchorId="60351CD0" wp14:editId="5A0C1301">
+            <wp:simplePos x="0" y="0"/>
+            <wp:positionH relativeFrom="margin">
+              <wp:align>left</wp:align>
+            </wp:positionH>
+            <wp:positionV relativeFrom="paragraph">
+              <wp:posOffset>2517305</wp:posOffset>
+            </wp:positionV>
+            <wp:extent cx="1312545" cy="2398395"/>
+            <wp:effectExtent l="133350" t="57150" r="78105" b="135255"/>
+            <wp:wrapSquare wrapText="bothSides"/>
+            <wp:docPr id="4" name="Kép 4"/>
+            <wp:cNvGraphicFramePr>
+              <a:graphicFrameLocks xmlns:a="http://schemas.openxmlformats.org/drawingml/2006/main" noChangeAspect="1"/>
+            </wp:cNvGraphicFramePr>
+            <a:graphic xmlns:a="http://schemas.openxmlformats.org/drawingml/2006/main">
+              <a:graphicData uri="http://schemas.openxmlformats.org/drawingml/2006/picture">
+                <pic:pic xmlns:pic="http://schemas.openxmlformats.org/drawingml/2006/picture">
+                  <pic:nvPicPr>
+                    <pic:cNvPr id="1" name=""/>
+                    <pic:cNvPicPr/>
+                  </pic:nvPicPr>
+                  <pic:blipFill>
+                    <a:blip r:embed="rId9">
+                      <a:extLst>
+                        <a:ext uri="{28A0092B-C50C-407E-A947-70E740481C1C}">
+                          <a14:useLocalDpi xmlns:a14="http://schemas.microsoft.com/office/drawing/2010/main" val="0"/>
+                        </a:ext>
+                      </a:extLst>
+                    </a:blip>
+                    <a:stretch>
+                      <a:fillRect/>
+                    </a:stretch>
+                  </pic:blipFill>
+                  <pic:spPr>
+                    <a:xfrm>
+                      <a:off x="0" y="0"/>
+                      <a:ext cx="1312545" cy="2398395"/>
+                    </a:xfrm>
+                    <a:prstGeom prst="roundRect">
+                      <a:avLst>
+                        <a:gd name="adj" fmla="val 16667"/>
+                      </a:avLst>
+                    </a:prstGeom>
+                    <a:ln>
+                      <a:noFill/>
+                    </a:ln>
+                    <a:effectLst>
+                      <a:outerShdw blurRad="76200" dist="38100" dir="7800000" algn="tl" rotWithShape="0">
+                        <a:srgbClr val="000000">
+                          <a:alpha val="40000"/>
+                        </a:srgbClr>
+                      </a:outerShdw>
+                    </a:effectLst>
+                    <a:scene3d>
+                      <a:camera prst="orthographicFront"/>
+                      <a:lightRig rig="contrasting" dir="t">
+                        <a:rot lat="0" lon="0" rev="4200000"/>
+                      </a:lightRig>
+                    </a:scene3d>
+                    <a:sp3d prstMaterial="plastic">
+                      <a:bevelT w="381000" h="114300" prst="relaxedInset"/>
+                      <a:contourClr>
+                        <a:srgbClr val="969696"/>
+                      </a:contourClr>
+                    </a:sp3d>
+                  </pic:spPr>
+                </pic:pic>
+              </a:graphicData>
+            </a:graphic>
+            <wp14:sizeRelV relativeFrom="margin">
+              <wp14:pctHeight>0</wp14:pctHeight>
+            </wp14:sizeRelV>
+          </wp:anchor>
+        </w:drawing>
+      </w:r>
+      <w:r>
         <w:t xml:space="preserve">A </w:t>
       </w:r>
       <w:r>
@@ -1751,11 +2557,7 @@
         <w:t>book_category</w:t>
       </w:r>
       <w:r>
-        <w:t xml:space="preserve">-hoz, amely egy párosító tábla. Itt történik a kategóriához való könyv hozzárendelés, egy könyv több </w:t>
-      </w:r>
-      <w:r>
-        <w:lastRenderedPageBreak/>
-        <w:t xml:space="preserve">kategóriához is kapcsolódhat, amely fontos, hiszen sok könyv sorolható más-más kategóriába. A </w:t>
+        <w:t xml:space="preserve">-hoz, amely egy párosító tábla. Itt történik a kategóriához való könyv hozzárendelés, egy könyv több kategóriához is kapcsolódhat, amely fontos, hiszen sok könyv sorolható más-más kategóriába. A </w:t>
       </w:r>
       <w:r>
         <w:rPr>
@@ -1769,12 +2571,108 @@
       <w:r>
         <w:t xml:space="preserve"> </w:t>
       </w:r>
+    </w:p>
+    <w:p>
+      <w:pPr>
+        <w:pStyle w:val="Cmsor3"/>
+        <w:rPr>
+          <w:rFonts w:ascii="Times New Roman" w:hAnsi="Times New Roman" w:cs="Times New Roman"/>
+          <w:sz w:val="24"/>
+          <w:szCs w:val="24"/>
+        </w:rPr>
+      </w:pPr>
+      <w:bookmarkStart w:id="10" w:name="_Toc197097300"/>
+      <w:r>
+        <w:rPr>
+          <w:rFonts w:ascii="Times New Roman" w:hAnsi="Times New Roman" w:cs="Times New Roman"/>
+          <w:sz w:val="24"/>
+          <w:szCs w:val="24"/>
+        </w:rPr>
+        <w:t>Users tábla</w:t>
+      </w:r>
+      <w:bookmarkEnd w:id="10"/>
     </w:p>
     <w:p>
       <w:pPr>
         <w:pStyle w:val="bekezds"/>
+        <w:ind w:left="142"/>
       </w:pPr>
       <w:r>
+        <w:drawing>
+          <wp:anchor distT="0" distB="0" distL="114300" distR="114300" simplePos="0" relativeHeight="251672576" behindDoc="0" locked="0" layoutInCell="1" allowOverlap="1" wp14:anchorId="23D0FA21" wp14:editId="415C321E">
+            <wp:simplePos x="0" y="0"/>
+            <wp:positionH relativeFrom="margin">
+              <wp:align>left</wp:align>
+            </wp:positionH>
+            <wp:positionV relativeFrom="paragraph">
+              <wp:posOffset>110490</wp:posOffset>
+            </wp:positionV>
+            <wp:extent cx="2069465" cy="2683510"/>
+            <wp:effectExtent l="133350" t="76200" r="83185" b="135890"/>
+            <wp:wrapSquare wrapText="bothSides"/>
+            <wp:docPr id="6" name="Kép 6"/>
+            <wp:cNvGraphicFramePr>
+              <a:graphicFrameLocks xmlns:a="http://schemas.openxmlformats.org/drawingml/2006/main" noChangeAspect="1"/>
+            </wp:cNvGraphicFramePr>
+            <a:graphic xmlns:a="http://schemas.openxmlformats.org/drawingml/2006/main">
+              <a:graphicData uri="http://schemas.openxmlformats.org/drawingml/2006/picture">
+                <pic:pic xmlns:pic="http://schemas.openxmlformats.org/drawingml/2006/picture">
+                  <pic:nvPicPr>
+                    <pic:cNvPr id="1" name=""/>
+                    <pic:cNvPicPr/>
+                  </pic:nvPicPr>
+                  <pic:blipFill>
+                    <a:blip r:embed="rId10"/>
+                    <a:stretch>
+                      <a:fillRect/>
+                    </a:stretch>
+                  </pic:blipFill>
+                  <pic:spPr>
+                    <a:xfrm>
+                      <a:off x="0" y="0"/>
+                      <a:ext cx="2069465" cy="2683510"/>
+                    </a:xfrm>
+                    <a:prstGeom prst="roundRect">
+                      <a:avLst>
+                        <a:gd name="adj" fmla="val 16667"/>
+                      </a:avLst>
+                    </a:prstGeom>
+                    <a:ln>
+                      <a:noFill/>
+                    </a:ln>
+                    <a:effectLst>
+                      <a:outerShdw blurRad="76200" dist="38100" dir="7800000" algn="tl" rotWithShape="0">
+                        <a:srgbClr val="000000">
+                          <a:alpha val="40000"/>
+                        </a:srgbClr>
+                      </a:outerShdw>
+                    </a:effectLst>
+                    <a:scene3d>
+                      <a:camera prst="orthographicFront"/>
+                      <a:lightRig rig="contrasting" dir="t">
+                        <a:rot lat="0" lon="0" rev="4200000"/>
+                      </a:lightRig>
+                    </a:scene3d>
+                    <a:sp3d prstMaterial="plastic">
+                      <a:bevelT w="381000" h="114300" prst="relaxedInset"/>
+                      <a:contourClr>
+                        <a:srgbClr val="969696"/>
+                      </a:contourClr>
+                    </a:sp3d>
+                  </pic:spPr>
+                </pic:pic>
+              </a:graphicData>
+            </a:graphic>
+            <wp14:sizeRelH relativeFrom="margin">
+              <wp14:pctWidth>0</wp14:pctWidth>
+            </wp14:sizeRelH>
+            <wp14:sizeRelV relativeFrom="margin">
+              <wp14:pctHeight>0</wp14:pctHeight>
+            </wp14:sizeRelV>
+          </wp:anchor>
+        </w:drawing>
+      </w:r>
+      <w:r>
         <w:t xml:space="preserve">A </w:t>
       </w:r>
       <w:r>
@@ -1784,17 +2682,749 @@
         <w:t>users</w:t>
       </w:r>
       <w:r>
-        <w:t xml:space="preserve"> tábla tartalmazza a felhasználói adatokat, amelyeket regisztrációnál megad. A jelszó természetesen hash-elve van, bin2hex függvény segítségével, amely röviden annyit takar, hogy a jelszó 60 karaktert hosszú és bycrypted. A telefonszám megadásánál minden esetben átformázzuk, hogy csakis magyar +36 (30) vagy +36 (20) formában jelenjenek meg, ugyanis regisztrációnál megadható ugyan ilyen formában, vagy esetleg 3630 vagy 0630 stb. Lényegében egy volt a cél, az egységesítés, amelyet a fentebb említett konvertálással oldottunk meg.</w:t>
-      </w:r>
-      <w:r>
-        <w:t xml:space="preserve"> A felhasználó bejelentkezése után, hogy pl. oldalváltáskor vagy tranzakcióknál, oldalon való interaktálásnál tokennel azonosítsuk. Mi nem a JWT tokent használtuk, hanem generálunk egy 16 számjegyből álló hexademical secure tokent, amely számokból (1-9) és hexaszámokból (10-A, 11-B, 11-C) stb.</w:t>
-      </w:r>
-      <w:bookmarkStart w:id="8" w:name="_GoBack"/>
-      <w:bookmarkEnd w:id="8"/>
+        <w:t xml:space="preserve"> tábla tartalmazza a felhasználói adatokat, amelyeket regisztrációnál megad. A jelszó természetesen hash-elve van, </w:t>
+      </w:r>
+      <w:r>
+        <w:t>binhex</w:t>
+      </w:r>
+      <w:r>
+        <w:t xml:space="preserve"> függvény segítségével, amely röviden annyit takar, hogy a jelszó 60 karaktert hosszú és bycrypted. A telefonszám megadásánál minden esetben átformázzuk, hogy csakis magyar +36 (30) vagy +36 (20) formában jelenjenek meg, ugyanis regisztrációnál megadható ugyan ilyen formában, vagy esetleg 3630 vagy 0630 stb. Lényegében egy volt a cél, az egységesítés, amelyet a fentebb említett konvertálással oldottunk meg.</w:t>
+      </w:r>
+      <w:r>
+        <w:t xml:space="preserve"> A </w:t>
+      </w:r>
+      <w:r>
+        <w:lastRenderedPageBreak/>
+        <w:t>felhasználó bejelentkezése után, hogy pl. oldalváltáskor vagy tranzakcióknál, oldalon való interaktálásnál tokennel azonosítsuk. Mi nem a JWT tokent használtuk, hanem generálunk egy 16 számjegyből álló hexademical secure tokent, amely számokból (1-9) és hexaszámokból (10-A, 11-B, 11-C) stb.</w:t>
+      </w:r>
+      <w:r>
+        <w:t xml:space="preserve"> Fontos megemlíteni, hogy user_id egy auto incrementes mező, mely növeli az értéket minden egyes új regisztrált felhasználó után. Ez nagyon hasznos, ugyanos a felhasználókat, tranzakcióknál, vagy beazonosító adatbázis műveleteknél könnyen, egyszerűen tudjuk lekérdezni, létrehozni. A regisztráció amikor megtörténik a pontos időt eltároljuk, így tudunk regisztrációs statisztikát is készíteni, amely SEO weboldalaknák nagyon jól jön, ugyanis látjuk melyek azok az időszakok amikor a webshopunk aktív. Ha a hírlevelet valaki elfogadja, ezzel jelezi számunkra, hogy nyitott az emailek fogadására. Ezt a funkciót nem építettük teljes mértékben ki, hiszen az „email magneting” egy külön szakterületként is felfogható, és nagyon időigényes lett volna, különböző, aktuális ajánlatokról üzeneteket küldeni, azonban a jövőre való tekintettel mégis elkészítettük ennek az alapját. Az utolsó mező az „isadmin” amely egy boolean típusú mező, és ennek az értéke mondja meg, hogy ki rendelkezik admin joggal. Ha az értéke 1 akkor admin, ha 0 akkor felhasználó. Ha admin jogot akarunk valakire ruházni, akkor az adatbázisban kell módosítanunk ennek a mező értékét. Nem akartuk, hogy ha valaki admin a weboldalon, akkor közvetlenül bárkire tudjon ruházni jogokat, ezért jogot csak az adminbázist vezérlő személy tudja. A webshopunknál szinte minden adatot dinamikusan az adatbázisból töltünk be, ezért </w:t>
+      </w:r>
+      <w:r>
+        <w:t>a legnagyobb jogkör az adatbázis tulajdonosa, illetve kezelője.</w:t>
+      </w:r>
+    </w:p>
+    <w:p>
+      <w:pPr>
+        <w:pStyle w:val="Cmsor3"/>
+        <w:rPr>
+          <w:rFonts w:ascii="Times New Roman" w:hAnsi="Times New Roman" w:cs="Times New Roman"/>
+          <w:sz w:val="24"/>
+          <w:szCs w:val="24"/>
+        </w:rPr>
+      </w:pPr>
+      <w:bookmarkStart w:id="11" w:name="_Toc197097301"/>
+      <w:r>
+        <w:rPr>
+          <w:rFonts w:ascii="Times New Roman" w:hAnsi="Times New Roman" w:cs="Times New Roman"/>
+          <w:sz w:val="24"/>
+          <w:szCs w:val="24"/>
+        </w:rPr>
+        <w:t>User_tokens tábla</w:t>
+      </w:r>
+      <w:bookmarkEnd w:id="11"/>
+    </w:p>
+    <w:p>
+      <w:pPr>
+        <w:pStyle w:val="bekezds"/>
+        <w:ind w:left="2552"/>
+      </w:pPr>
+      <w:r>
+        <w:drawing>
+          <wp:anchor distT="0" distB="0" distL="114300" distR="114300" simplePos="0" relativeHeight="251674624" behindDoc="0" locked="0" layoutInCell="1" allowOverlap="1" wp14:anchorId="21E83994" wp14:editId="1DC5425A">
+            <wp:simplePos x="0" y="0"/>
+            <wp:positionH relativeFrom="margin">
+              <wp:align>left</wp:align>
+            </wp:positionH>
+            <wp:positionV relativeFrom="paragraph">
+              <wp:posOffset>80645</wp:posOffset>
+            </wp:positionV>
+            <wp:extent cx="1320800" cy="1710690"/>
+            <wp:effectExtent l="133350" t="76200" r="88900" b="137160"/>
+            <wp:wrapSquare wrapText="bothSides"/>
+            <wp:docPr id="7" name="Kép 7"/>
+            <wp:cNvGraphicFramePr>
+              <a:graphicFrameLocks xmlns:a="http://schemas.openxmlformats.org/drawingml/2006/main" noChangeAspect="1"/>
+            </wp:cNvGraphicFramePr>
+            <a:graphic xmlns:a="http://schemas.openxmlformats.org/drawingml/2006/main">
+              <a:graphicData uri="http://schemas.openxmlformats.org/drawingml/2006/picture">
+                <pic:pic xmlns:pic="http://schemas.openxmlformats.org/drawingml/2006/picture">
+                  <pic:nvPicPr>
+                    <pic:cNvPr id="1" name=""/>
+                    <pic:cNvPicPr/>
+                  </pic:nvPicPr>
+                  <pic:blipFill>
+                    <a:blip r:embed="rId11"/>
+                    <a:stretch>
+                      <a:fillRect/>
+                    </a:stretch>
+                  </pic:blipFill>
+                  <pic:spPr>
+                    <a:xfrm>
+                      <a:off x="0" y="0"/>
+                      <a:ext cx="1320800" cy="1710690"/>
+                    </a:xfrm>
+                    <a:prstGeom prst="roundRect">
+                      <a:avLst>
+                        <a:gd name="adj" fmla="val 16667"/>
+                      </a:avLst>
+                    </a:prstGeom>
+                    <a:ln>
+                      <a:noFill/>
+                    </a:ln>
+                    <a:effectLst>
+                      <a:outerShdw blurRad="76200" dist="38100" dir="7800000" algn="tl" rotWithShape="0">
+                        <a:srgbClr val="000000">
+                          <a:alpha val="40000"/>
+                        </a:srgbClr>
+                      </a:outerShdw>
+                    </a:effectLst>
+                    <a:scene3d>
+                      <a:camera prst="orthographicFront"/>
+                      <a:lightRig rig="contrasting" dir="t">
+                        <a:rot lat="0" lon="0" rev="4200000"/>
+                      </a:lightRig>
+                    </a:scene3d>
+                    <a:sp3d prstMaterial="plastic">
+                      <a:bevelT w="381000" h="114300" prst="relaxedInset"/>
+                      <a:contourClr>
+                        <a:srgbClr val="969696"/>
+                      </a:contourClr>
+                    </a:sp3d>
+                  </pic:spPr>
+                </pic:pic>
+              </a:graphicData>
+            </a:graphic>
+            <wp14:sizeRelH relativeFrom="margin">
+              <wp14:pctWidth>0</wp14:pctWidth>
+            </wp14:sizeRelH>
+            <wp14:sizeRelV relativeFrom="margin">
+              <wp14:pctHeight>0</wp14:pctHeight>
+            </wp14:sizeRelV>
+          </wp:anchor>
+        </w:drawing>
+      </w:r>
+      <w:r>
+        <w:t xml:space="preserve">A </w:t>
+      </w:r>
+      <w:r>
+        <w:rPr>
+          <w:b/>
+          <w:bCs/>
+        </w:rPr>
+        <w:t>user_tokens</w:t>
+      </w:r>
+      <w:r>
+        <w:rPr>
+          <w:b/>
+          <w:bCs/>
+        </w:rPr>
+        <w:t xml:space="preserve"> </w:t>
+      </w:r>
+      <w:r>
+        <w:t>tábla a tokeneket kezeli, amikor valaki belép a weboldalra azonosítjuk. Nem névvel vagy emailel, hanem tokennel, ugyanis ez a legbiztonságosabb módszer, és valószínűleg a legpopulárisabb is. Bejelentkezésnél eltároljuk a tokent, amely egy bizonyos ideig érvényes, majd ha lejárt a token élettartama, akkor tölrésre is kerül az adatbázisban. A token bin2hex fügvénnyel generálódik le véletlenszerűen, és 64 karakter hosszú.</w:t>
+      </w:r>
+    </w:p>
+    <w:p>
+      <w:pPr>
+        <w:pStyle w:val="Cmsor3"/>
+        <w:rPr>
+          <w:rFonts w:ascii="Times New Roman" w:hAnsi="Times New Roman" w:cs="Times New Roman"/>
+          <w:sz w:val="24"/>
+          <w:szCs w:val="24"/>
+        </w:rPr>
+      </w:pPr>
+      <w:bookmarkStart w:id="12" w:name="_Toc197097302"/>
+      <w:r>
+        <w:rPr>
+          <w:rFonts w:ascii="Times New Roman" w:hAnsi="Times New Roman" w:cs="Times New Roman"/>
+          <w:sz w:val="24"/>
+          <w:szCs w:val="24"/>
+        </w:rPr>
+        <w:t>game tábla</w:t>
+      </w:r>
+      <w:bookmarkEnd w:id="12"/>
+    </w:p>
+    <w:p>
+      <w:pPr>
+        <w:pStyle w:val="bekezds"/>
+        <w:ind w:left="142"/>
+      </w:pPr>
+      <w:r>
+        <w:t xml:space="preserve">A </w:t>
+      </w:r>
+      <w:r>
+        <w:rPr>
+          <w:b/>
+          <w:bCs/>
+        </w:rPr>
+        <w:t>game</w:t>
+      </w:r>
+      <w:r>
+        <w:t xml:space="preserve"> táblában a játék adatai, hogy a felhasználó pontosan mikor játszott, és nyert e leárazást. Minden felhasználó napi egyszer játszhat, és minden játszása log-olva lesz az </w:t>
+      </w:r>
+      <w:r>
+        <w:lastRenderedPageBreak/>
+        <w:t xml:space="preserve">adatbázisban, hogy </w:t>
+      </w:r>
+      <w:r>
+        <w:drawing>
+          <wp:anchor distT="0" distB="0" distL="114300" distR="114300" simplePos="0" relativeHeight="251676672" behindDoc="0" locked="0" layoutInCell="1" allowOverlap="1" wp14:anchorId="13013318" wp14:editId="2449D43C">
+            <wp:simplePos x="0" y="0"/>
+            <wp:positionH relativeFrom="margin">
+              <wp:align>left</wp:align>
+            </wp:positionH>
+            <wp:positionV relativeFrom="paragraph">
+              <wp:posOffset>76769</wp:posOffset>
+            </wp:positionV>
+            <wp:extent cx="1368425" cy="1424305"/>
+            <wp:effectExtent l="133350" t="76200" r="79375" b="137795"/>
+            <wp:wrapSquare wrapText="bothSides"/>
+            <wp:docPr id="8" name="Kép 8"/>
+            <wp:cNvGraphicFramePr>
+              <a:graphicFrameLocks xmlns:a="http://schemas.openxmlformats.org/drawingml/2006/main" noChangeAspect="1"/>
+            </wp:cNvGraphicFramePr>
+            <a:graphic xmlns:a="http://schemas.openxmlformats.org/drawingml/2006/main">
+              <a:graphicData uri="http://schemas.openxmlformats.org/drawingml/2006/picture">
+                <pic:pic xmlns:pic="http://schemas.openxmlformats.org/drawingml/2006/picture">
+                  <pic:nvPicPr>
+                    <pic:cNvPr id="1" name=""/>
+                    <pic:cNvPicPr/>
+                  </pic:nvPicPr>
+                  <pic:blipFill>
+                    <a:blip r:embed="rId12"/>
+                    <a:stretch>
+                      <a:fillRect/>
+                    </a:stretch>
+                  </pic:blipFill>
+                  <pic:spPr>
+                    <a:xfrm>
+                      <a:off x="0" y="0"/>
+                      <a:ext cx="1368425" cy="1424305"/>
+                    </a:xfrm>
+                    <a:prstGeom prst="roundRect">
+                      <a:avLst>
+                        <a:gd name="adj" fmla="val 16667"/>
+                      </a:avLst>
+                    </a:prstGeom>
+                    <a:ln>
+                      <a:noFill/>
+                    </a:ln>
+                    <a:effectLst>
+                      <a:outerShdw blurRad="76200" dist="38100" dir="7800000" algn="tl" rotWithShape="0">
+                        <a:srgbClr val="000000">
+                          <a:alpha val="40000"/>
+                        </a:srgbClr>
+                      </a:outerShdw>
+                    </a:effectLst>
+                    <a:scene3d>
+                      <a:camera prst="orthographicFront"/>
+                      <a:lightRig rig="contrasting" dir="t">
+                        <a:rot lat="0" lon="0" rev="4200000"/>
+                      </a:lightRig>
+                    </a:scene3d>
+                    <a:sp3d prstMaterial="plastic">
+                      <a:bevelT w="381000" h="114300" prst="relaxedInset"/>
+                      <a:contourClr>
+                        <a:srgbClr val="969696"/>
+                      </a:contourClr>
+                    </a:sp3d>
+                  </pic:spPr>
+                </pic:pic>
+              </a:graphicData>
+            </a:graphic>
+            <wp14:sizeRelH relativeFrom="margin">
+              <wp14:pctWidth>0</wp14:pctWidth>
+            </wp14:sizeRelH>
+            <wp14:sizeRelV relativeFrom="margin">
+              <wp14:pctHeight>0</wp14:pctHeight>
+            </wp14:sizeRelV>
+          </wp:anchor>
+        </w:drawing>
+      </w:r>
+      <w:r>
+        <w:t>pontosan lássuk, mikor játszott és mennyit nyert. Ez azért is jó, mert ha valami bug adódik véletlen, vagy egy hibát akarnak kihasználni esetlegesen, akkor látni tudjuk, hogy mikor ki játszott, így mindenki számára tisztességes játékot tudunk biztosítani. Ha valaki soha nem játszott még, csak regisztrált akkor egy alapértelmezett dátum kerül megadásra amely a „2000-01-01” ez azért is fontos, mert biztosítja, hogy a felhasználó nem játszott még, tehát 24 órán biztosan kívül esik.</w:t>
+      </w:r>
+      <w:r>
+        <w:t xml:space="preserve"> A „discount”/kupon amelyet szerezhet, lehet 10%, 25% de akár 50%-is. Ezt pontosan a játékba írt algoritmus határozza meg.</w:t>
+      </w:r>
+    </w:p>
+    <w:p>
+      <w:pPr>
+        <w:pStyle w:val="Cmsor3"/>
+        <w:rPr>
+          <w:rFonts w:ascii="Times New Roman" w:hAnsi="Times New Roman" w:cs="Times New Roman"/>
+          <w:sz w:val="24"/>
+          <w:szCs w:val="24"/>
+        </w:rPr>
+      </w:pPr>
+      <w:bookmarkStart w:id="13" w:name="_Toc197097303"/>
+      <w:r>
+        <w:rPr>
+          <w:rFonts w:ascii="Times New Roman" w:hAnsi="Times New Roman" w:cs="Times New Roman"/>
+          <w:sz w:val="24"/>
+          <w:szCs w:val="24"/>
+        </w:rPr>
+        <w:t>Wishlist tábla</w:t>
+      </w:r>
+      <w:bookmarkEnd w:id="13"/>
+    </w:p>
+    <w:p>
+      <w:pPr>
+        <w:pStyle w:val="bekezds"/>
+        <w:ind w:left="2694"/>
+      </w:pPr>
+      <w:r>
+        <w:drawing>
+          <wp:anchor distT="0" distB="0" distL="114300" distR="114300" simplePos="0" relativeHeight="251678720" behindDoc="0" locked="0" layoutInCell="1" allowOverlap="1" wp14:anchorId="3ECE3ED9" wp14:editId="5A517663">
+            <wp:simplePos x="0" y="0"/>
+            <wp:positionH relativeFrom="margin">
+              <wp:posOffset>116205</wp:posOffset>
+            </wp:positionH>
+            <wp:positionV relativeFrom="paragraph">
+              <wp:posOffset>793750</wp:posOffset>
+            </wp:positionV>
+            <wp:extent cx="1417320" cy="1229995"/>
+            <wp:effectExtent l="133350" t="57150" r="87630" b="122555"/>
+            <wp:wrapSquare wrapText="bothSides"/>
+            <wp:docPr id="9" name="Kép 9"/>
+            <wp:cNvGraphicFramePr>
+              <a:graphicFrameLocks xmlns:a="http://schemas.openxmlformats.org/drawingml/2006/main" noChangeAspect="1"/>
+            </wp:cNvGraphicFramePr>
+            <a:graphic xmlns:a="http://schemas.openxmlformats.org/drawingml/2006/main">
+              <a:graphicData uri="http://schemas.openxmlformats.org/drawingml/2006/picture">
+                <pic:pic xmlns:pic="http://schemas.openxmlformats.org/drawingml/2006/picture">
+                  <pic:nvPicPr>
+                    <pic:cNvPr id="1" name=""/>
+                    <pic:cNvPicPr/>
+                  </pic:nvPicPr>
+                  <pic:blipFill>
+                    <a:blip r:embed="rId13"/>
+                    <a:stretch>
+                      <a:fillRect/>
+                    </a:stretch>
+                  </pic:blipFill>
+                  <pic:spPr>
+                    <a:xfrm>
+                      <a:off x="0" y="0"/>
+                      <a:ext cx="1417320" cy="1229995"/>
+                    </a:xfrm>
+                    <a:prstGeom prst="roundRect">
+                      <a:avLst>
+                        <a:gd name="adj" fmla="val 16667"/>
+                      </a:avLst>
+                    </a:prstGeom>
+                    <a:ln>
+                      <a:noFill/>
+                    </a:ln>
+                    <a:effectLst>
+                      <a:outerShdw blurRad="76200" dist="38100" dir="7800000" algn="tl" rotWithShape="0">
+                        <a:srgbClr val="000000">
+                          <a:alpha val="40000"/>
+                        </a:srgbClr>
+                      </a:outerShdw>
+                    </a:effectLst>
+                    <a:scene3d>
+                      <a:camera prst="orthographicFront"/>
+                      <a:lightRig rig="contrasting" dir="t">
+                        <a:rot lat="0" lon="0" rev="4200000"/>
+                      </a:lightRig>
+                    </a:scene3d>
+                    <a:sp3d prstMaterial="plastic">
+                      <a:bevelT w="381000" h="114300" prst="relaxedInset"/>
+                      <a:contourClr>
+                        <a:srgbClr val="969696"/>
+                      </a:contourClr>
+                    </a:sp3d>
+                  </pic:spPr>
+                </pic:pic>
+              </a:graphicData>
+            </a:graphic>
+            <wp14:sizeRelH relativeFrom="margin">
+              <wp14:pctWidth>0</wp14:pctWidth>
+            </wp14:sizeRelH>
+            <wp14:sizeRelV relativeFrom="margin">
+              <wp14:pctHeight>0</wp14:pctHeight>
+            </wp14:sizeRelV>
+          </wp:anchor>
+        </w:drawing>
+      </w:r>
+      <w:r>
+        <w:t xml:space="preserve">A </w:t>
+      </w:r>
+      <w:r>
+        <w:rPr>
+          <w:b/>
+          <w:bCs/>
+        </w:rPr>
+        <w:t>wishlist</w:t>
+      </w:r>
+      <w:r>
+        <w:rPr>
+          <w:b/>
+          <w:bCs/>
+        </w:rPr>
+        <w:t xml:space="preserve"> </w:t>
+      </w:r>
+      <w:r>
+        <w:t>t</w:t>
+      </w:r>
+      <w:r>
+        <w:t>áblába mentődik minden egyes kívánságlistához adás. Ez azért fontos, mert ha kijelentkezünk, és mondjuk másnap bejelentkezik a felhasználó, akár más eszközről, akkor megtalálja a kívánságlistájában az oda hozzáadott könyvet. Az adatbázisban csak a user_id és a book_id van eltárolva, azonban a kivánságlistában betölti a könyv teljes adatait pl. cím, kép, így egy kényelmes módszer minden felhasználó számára, aki csak nézelődik és ha megtetszik neki egy könyv hozzáadja, és le is tárolódik. Azonban ha nem vagyunk bejelentkezve, akkor számunkra a kosár mellett nem lesz elérhető a kívánságlista ikonja. Ez azért is fontos mert user_id-t mentünk és legyen előnye annak, ha valaki beregisztált és felhasználóvá vált.</w:t>
+      </w:r>
+    </w:p>
+    <w:p>
+      <w:pPr>
+        <w:pStyle w:val="Cmsor3"/>
+        <w:rPr>
+          <w:rFonts w:ascii="Times New Roman" w:hAnsi="Times New Roman" w:cs="Times New Roman"/>
+          <w:sz w:val="24"/>
+          <w:szCs w:val="24"/>
+        </w:rPr>
+      </w:pPr>
+      <w:bookmarkStart w:id="14" w:name="_Toc197097304"/>
+      <w:r>
+        <w:rPr>
+          <w:rFonts w:ascii="Times New Roman" w:hAnsi="Times New Roman" w:cs="Times New Roman"/>
+          <w:sz w:val="24"/>
+          <w:szCs w:val="24"/>
+        </w:rPr>
+        <w:t>orders tábla</w:t>
+      </w:r>
+      <w:bookmarkEnd w:id="14"/>
+    </w:p>
+    <w:p>
+      <w:pPr>
+        <w:pStyle w:val="bekezds"/>
+        <w:ind w:left="2694" w:hanging="2835"/>
+      </w:pPr>
+      <w:r>
+        <w:drawing>
+          <wp:anchor distT="0" distB="0" distL="114300" distR="114300" simplePos="0" relativeHeight="251680768" behindDoc="0" locked="0" layoutInCell="1" allowOverlap="1" wp14:anchorId="2EECD24F" wp14:editId="3E0E9305">
+            <wp:simplePos x="0" y="0"/>
+            <wp:positionH relativeFrom="margin">
+              <wp:align>left</wp:align>
+            </wp:positionH>
+            <wp:positionV relativeFrom="paragraph">
+              <wp:posOffset>50165</wp:posOffset>
+            </wp:positionV>
+            <wp:extent cx="1386205" cy="2272665"/>
+            <wp:effectExtent l="133350" t="76200" r="80645" b="127635"/>
+            <wp:wrapSquare wrapText="bothSides"/>
+            <wp:docPr id="10" name="Kép 10"/>
+            <wp:cNvGraphicFramePr>
+              <a:graphicFrameLocks xmlns:a="http://schemas.openxmlformats.org/drawingml/2006/main" noChangeAspect="1"/>
+            </wp:cNvGraphicFramePr>
+            <a:graphic xmlns:a="http://schemas.openxmlformats.org/drawingml/2006/main">
+              <a:graphicData uri="http://schemas.openxmlformats.org/drawingml/2006/picture">
+                <pic:pic xmlns:pic="http://schemas.openxmlformats.org/drawingml/2006/picture">
+                  <pic:nvPicPr>
+                    <pic:cNvPr id="1" name=""/>
+                    <pic:cNvPicPr/>
+                  </pic:nvPicPr>
+                  <pic:blipFill>
+                    <a:blip r:embed="rId14"/>
+                    <a:stretch>
+                      <a:fillRect/>
+                    </a:stretch>
+                  </pic:blipFill>
+                  <pic:spPr>
+                    <a:xfrm>
+                      <a:off x="0" y="0"/>
+                      <a:ext cx="1386205" cy="2272665"/>
+                    </a:xfrm>
+                    <a:prstGeom prst="roundRect">
+                      <a:avLst>
+                        <a:gd name="adj" fmla="val 16667"/>
+                      </a:avLst>
+                    </a:prstGeom>
+                    <a:ln>
+                      <a:noFill/>
+                    </a:ln>
+                    <a:effectLst>
+                      <a:outerShdw blurRad="76200" dist="38100" dir="7800000" algn="tl" rotWithShape="0">
+                        <a:srgbClr val="000000">
+                          <a:alpha val="40000"/>
+                        </a:srgbClr>
+                      </a:outerShdw>
+                    </a:effectLst>
+                    <a:scene3d>
+                      <a:camera prst="orthographicFront"/>
+                      <a:lightRig rig="contrasting" dir="t">
+                        <a:rot lat="0" lon="0" rev="4200000"/>
+                      </a:lightRig>
+                    </a:scene3d>
+                    <a:sp3d prstMaterial="plastic">
+                      <a:bevelT w="381000" h="114300" prst="relaxedInset"/>
+                      <a:contourClr>
+                        <a:srgbClr val="969696"/>
+                      </a:contourClr>
+                    </a:sp3d>
+                  </pic:spPr>
+                </pic:pic>
+              </a:graphicData>
+            </a:graphic>
+            <wp14:sizeRelH relativeFrom="margin">
+              <wp14:pctWidth>0</wp14:pctWidth>
+            </wp14:sizeRelH>
+            <wp14:sizeRelV relativeFrom="margin">
+              <wp14:pctHeight>0</wp14:pctHeight>
+            </wp14:sizeRelV>
+          </wp:anchor>
+        </w:drawing>
+      </w:r>
+      <w:r>
+        <w:t xml:space="preserve">Az </w:t>
+      </w:r>
+      <w:r>
+        <w:rPr>
+          <w:b/>
+          <w:bCs/>
+        </w:rPr>
+        <w:t>orders</w:t>
+      </w:r>
+      <w:r>
+        <w:rPr>
+          <w:b/>
+          <w:bCs/>
+        </w:rPr>
+        <w:t xml:space="preserve"> </w:t>
+      </w:r>
+      <w:r>
+        <w:t>t</w:t>
+      </w:r>
+      <w:r>
+        <w:t xml:space="preserve">áblában megtaláljuk a rendeléseket. A rendelések lehetnek bejelentkezetett felhasználókhoz kötve, az ilyen tagok tudnak kupont érvényesíteni, amelyet a rendelés leadása után már a pontos, kiszámolt árral kerül be az adatbázisba. Számlázási névhez mindig kell nevet adni, ugyanis vásárolhatunk és ha nem magunknak akarjuk, hanem egy családtagunknak, így tudjuk neki is számlázni, amely előny ilyen helyzetekben. Ha regisztráció nélkül vásárlunk, akkor egyértelműen fontos, hogy tudjuk kinek </w:t>
+      </w:r>
+      <w:r>
+        <w:lastRenderedPageBreak/>
+        <w:t>kell kiállítani a számlát, azonban fontos ilyen esetekben nem tudunk kupont érvényesíteni.</w:t>
+      </w:r>
+    </w:p>
+    <w:p>
+      <w:pPr>
+        <w:pStyle w:val="Cmsor3"/>
+        <w:rPr>
+          <w:rFonts w:ascii="Times New Roman" w:hAnsi="Times New Roman" w:cs="Times New Roman"/>
+          <w:sz w:val="24"/>
+          <w:szCs w:val="24"/>
+        </w:rPr>
+      </w:pPr>
+      <w:bookmarkStart w:id="15" w:name="_Toc197097305"/>
+      <w:r>
+        <w:rPr>
+          <w:rFonts w:ascii="Times New Roman" w:hAnsi="Times New Roman" w:cs="Times New Roman"/>
+          <w:sz w:val="24"/>
+          <w:szCs w:val="24"/>
+        </w:rPr>
+        <w:t>Ordered_book tábla</w:t>
+      </w:r>
+      <w:bookmarkEnd w:id="15"/>
+    </w:p>
+    <w:p>
+      <w:pPr>
+        <w:pStyle w:val="bekezds"/>
+        <w:spacing w:after="600"/>
+        <w:ind w:left="2693"/>
+      </w:pPr>
+      <w:r>
+        <w:drawing>
+          <wp:anchor distT="0" distB="0" distL="114300" distR="114300" simplePos="0" relativeHeight="251682816" behindDoc="0" locked="0" layoutInCell="1" allowOverlap="1" wp14:anchorId="21DA4BAE" wp14:editId="7C5A4B98">
+            <wp:simplePos x="0" y="0"/>
+            <wp:positionH relativeFrom="margin">
+              <wp:align>left</wp:align>
+            </wp:positionH>
+            <wp:positionV relativeFrom="paragraph">
+              <wp:posOffset>81280</wp:posOffset>
+            </wp:positionV>
+            <wp:extent cx="1291590" cy="931545"/>
+            <wp:effectExtent l="133350" t="76200" r="80010" b="135255"/>
+            <wp:wrapSquare wrapText="bothSides"/>
+            <wp:docPr id="11" name="Kép 11"/>
+            <wp:cNvGraphicFramePr>
+              <a:graphicFrameLocks xmlns:a="http://schemas.openxmlformats.org/drawingml/2006/main" noChangeAspect="1"/>
+            </wp:cNvGraphicFramePr>
+            <a:graphic xmlns:a="http://schemas.openxmlformats.org/drawingml/2006/main">
+              <a:graphicData uri="http://schemas.openxmlformats.org/drawingml/2006/picture">
+                <pic:pic xmlns:pic="http://schemas.openxmlformats.org/drawingml/2006/picture">
+                  <pic:nvPicPr>
+                    <pic:cNvPr id="1" name=""/>
+                    <pic:cNvPicPr/>
+                  </pic:nvPicPr>
+                  <pic:blipFill>
+                    <a:blip r:embed="rId15"/>
+                    <a:stretch>
+                      <a:fillRect/>
+                    </a:stretch>
+                  </pic:blipFill>
+                  <pic:spPr>
+                    <a:xfrm>
+                      <a:off x="0" y="0"/>
+                      <a:ext cx="1291590" cy="931545"/>
+                    </a:xfrm>
+                    <a:prstGeom prst="roundRect">
+                      <a:avLst>
+                        <a:gd name="adj" fmla="val 16667"/>
+                      </a:avLst>
+                    </a:prstGeom>
+                    <a:ln>
+                      <a:noFill/>
+                    </a:ln>
+                    <a:effectLst>
+                      <a:outerShdw blurRad="76200" dist="38100" dir="7800000" algn="tl" rotWithShape="0">
+                        <a:srgbClr val="000000">
+                          <a:alpha val="40000"/>
+                        </a:srgbClr>
+                      </a:outerShdw>
+                    </a:effectLst>
+                    <a:scene3d>
+                      <a:camera prst="orthographicFront"/>
+                      <a:lightRig rig="contrasting" dir="t">
+                        <a:rot lat="0" lon="0" rev="4200000"/>
+                      </a:lightRig>
+                    </a:scene3d>
+                    <a:sp3d prstMaterial="plastic">
+                      <a:bevelT w="381000" h="114300" prst="relaxedInset"/>
+                      <a:contourClr>
+                        <a:srgbClr val="969696"/>
+                      </a:contourClr>
+                    </a:sp3d>
+                  </pic:spPr>
+                </pic:pic>
+              </a:graphicData>
+            </a:graphic>
+            <wp14:sizeRelH relativeFrom="margin">
+              <wp14:pctWidth>0</wp14:pctWidth>
+            </wp14:sizeRelH>
+            <wp14:sizeRelV relativeFrom="margin">
+              <wp14:pctHeight>0</wp14:pctHeight>
+            </wp14:sizeRelV>
+          </wp:anchor>
+        </w:drawing>
+      </w:r>
+      <w:r>
+        <w:t xml:space="preserve">Az </w:t>
+      </w:r>
+      <w:r>
+        <w:rPr>
+          <w:b/>
+          <w:bCs/>
+        </w:rPr>
+        <w:t>ordered_book</w:t>
+      </w:r>
+      <w:r>
+        <w:t xml:space="preserve"> táblában az egyes felhasználókhoz megrendelt könyvek vannak beírva, egy felhasználóhoz nyílván több rendelés, és több könyv is társulhat.</w:t>
+      </w:r>
+    </w:p>
+    <w:p>
+      <w:pPr>
+        <w:pStyle w:val="Cmsor3"/>
+        <w:rPr>
+          <w:rFonts w:ascii="Times New Roman" w:hAnsi="Times New Roman" w:cs="Times New Roman"/>
+          <w:sz w:val="24"/>
+          <w:szCs w:val="24"/>
+        </w:rPr>
+      </w:pPr>
+      <w:r>
+        <w:rPr>
+          <w:rFonts w:ascii="Times New Roman" w:hAnsi="Times New Roman" w:cs="Times New Roman"/>
+          <w:sz w:val="24"/>
+          <w:szCs w:val="24"/>
+        </w:rPr>
+        <w:t>Password reset tábla</w:t>
+      </w:r>
+    </w:p>
+    <w:p>
+      <w:pPr>
+        <w:ind w:left="2694"/>
+      </w:pPr>
+      <w:r>
+        <w:rPr>
+          <w:noProof/>
+        </w:rPr>
+        <w:drawing>
+          <wp:anchor distT="0" distB="0" distL="114300" distR="114300" simplePos="0" relativeHeight="251686912" behindDoc="0" locked="0" layoutInCell="1" allowOverlap="1" wp14:anchorId="77C7F098" wp14:editId="66ECE0B8">
+            <wp:simplePos x="0" y="0"/>
+            <wp:positionH relativeFrom="margin">
+              <wp:align>left</wp:align>
+            </wp:positionH>
+            <wp:positionV relativeFrom="paragraph">
+              <wp:posOffset>73016</wp:posOffset>
+            </wp:positionV>
+            <wp:extent cx="1273810" cy="1263650"/>
+            <wp:effectExtent l="133350" t="76200" r="78740" b="127000"/>
+            <wp:wrapSquare wrapText="bothSides"/>
+            <wp:docPr id="12" name="Kép 12"/>
+            <wp:cNvGraphicFramePr>
+              <a:graphicFrameLocks xmlns:a="http://schemas.openxmlformats.org/drawingml/2006/main" noChangeAspect="1"/>
+            </wp:cNvGraphicFramePr>
+            <a:graphic xmlns:a="http://schemas.openxmlformats.org/drawingml/2006/main">
+              <a:graphicData uri="http://schemas.openxmlformats.org/drawingml/2006/picture">
+                <pic:pic xmlns:pic="http://schemas.openxmlformats.org/drawingml/2006/picture">
+                  <pic:nvPicPr>
+                    <pic:cNvPr id="1" name=""/>
+                    <pic:cNvPicPr/>
+                  </pic:nvPicPr>
+                  <pic:blipFill>
+                    <a:blip r:embed="rId16"/>
+                    <a:stretch>
+                      <a:fillRect/>
+                    </a:stretch>
+                  </pic:blipFill>
+                  <pic:spPr>
+                    <a:xfrm>
+                      <a:off x="0" y="0"/>
+                      <a:ext cx="1275433" cy="1265195"/>
+                    </a:xfrm>
+                    <a:prstGeom prst="roundRect">
+                      <a:avLst>
+                        <a:gd name="adj" fmla="val 16667"/>
+                      </a:avLst>
+                    </a:prstGeom>
+                    <a:ln>
+                      <a:noFill/>
+                    </a:ln>
+                    <a:effectLst>
+                      <a:outerShdw blurRad="76200" dist="38100" dir="7800000" algn="tl" rotWithShape="0">
+                        <a:srgbClr val="000000">
+                          <a:alpha val="40000"/>
+                        </a:srgbClr>
+                      </a:outerShdw>
+                    </a:effectLst>
+                    <a:scene3d>
+                      <a:camera prst="orthographicFront"/>
+                      <a:lightRig rig="contrasting" dir="t">
+                        <a:rot lat="0" lon="0" rev="4200000"/>
+                      </a:lightRig>
+                    </a:scene3d>
+                    <a:sp3d prstMaterial="plastic">
+                      <a:bevelT w="381000" h="114300" prst="relaxedInset"/>
+                      <a:contourClr>
+                        <a:srgbClr val="969696"/>
+                      </a:contourClr>
+                    </a:sp3d>
+                  </pic:spPr>
+                </pic:pic>
+              </a:graphicData>
+            </a:graphic>
+            <wp14:sizeRelH relativeFrom="margin">
+              <wp14:pctWidth>0</wp14:pctWidth>
+            </wp14:sizeRelH>
+            <wp14:sizeRelV relativeFrom="margin">
+              <wp14:pctHeight>0</wp14:pctHeight>
+            </wp14:sizeRelV>
+          </wp:anchor>
+        </w:drawing>
+      </w:r>
+      <w:proofErr w:type="spellStart"/>
+      <w:r>
+        <w:t>asdasda</w:t>
+      </w:r>
+      <w:proofErr w:type="spellEnd"/>
     </w:p>
     <w:sectPr>
-      <w:footerReference w:type="default" r:id="rId8"/>
-      <w:footerReference w:type="first" r:id="rId9"/>
+      <w:footerReference w:type="default" r:id="rId17"/>
+      <w:footerReference w:type="first" r:id="rId18"/>
       <w:pgSz w:w="11906" w:h="16838"/>
       <w:pgMar w:top="1418" w:right="1418" w:bottom="1418" w:left="1418" w:header="709" w:footer="709" w:gutter="0"/>
       <w:pgNumType w:start="0"/>
@@ -1807,7 +3437,7 @@
 </file>
 
 <file path=word/endnotes.xml><?xml version="1.0" encoding="utf-8"?>
-<w:endnotes xmlns:wpc="http://schemas.microsoft.com/office/word/2010/wordprocessingCanvas" xmlns:cx="http://schemas.microsoft.com/office/drawing/2014/chartex" xmlns:cx1="http://schemas.microsoft.com/office/drawing/2015/9/8/chartex" xmlns:cx2="http://schemas.microsoft.com/office/drawing/2015/10/21/chartex" xmlns:cx3="http://schemas.microsoft.com/office/drawing/2016/5/9/chartex" xmlns:cx4="http://schemas.microsoft.com/office/drawing/2016/5/10/chartex" xmlns:cx5="http://schemas.microsoft.com/office/drawing/2016/5/11/chartex" xmlns:cx6="http://schemas.microsoft.com/office/drawing/2016/5/12/chartex" xmlns:cx7="http://schemas.microsoft.com/office/drawing/2016/5/13/chartex" xmlns:cx8="http://schemas.microsoft.com/office/drawing/2016/5/14/chartex" xmlns:mc="http://schemas.openxmlformats.org/markup-compatibility/2006" xmlns:aink="http://schemas.microsoft.com/office/drawing/2016/ink" xmlns:am3d="http://schemas.microsoft.com/office/drawing/2017/model3d" xmlns:o="urn:schemas-microsoft-com:office:office" xmlns:r="http://schemas.openxmlformats.org/officeDocument/2006/relationships" xmlns:m="http://schemas.openxmlformats.org/officeDocument/2006/math" xmlns:v="urn:schemas-microsoft-com:vml" xmlns:wp14="http://schemas.microsoft.com/office/word/2010/wordprocessingDrawing" xmlns:wp="http://schemas.openxmlformats.org/drawingml/2006/wordprocessingDrawing" xmlns:w10="urn:schemas-microsoft-com:office:word" xmlns:w="http://schemas.openxmlformats.org/wordprocessingml/2006/main" xmlns:w14="http://schemas.microsoft.com/office/word/2010/wordml" xmlns:w15="http://schemas.microsoft.com/office/word/2012/wordml" xmlns:w16cid="http://schemas.microsoft.com/office/word/2016/wordml/cid" xmlns:w16se="http://schemas.microsoft.com/office/word/2015/wordml/symex" xmlns:wpg="http://schemas.microsoft.com/office/word/2010/wordprocessingGroup" xmlns:wpi="http://schemas.microsoft.com/office/word/2010/wordprocessingInk" xmlns:wne="http://schemas.microsoft.com/office/word/2006/wordml" xmlns:wps="http://schemas.microsoft.com/office/word/2010/wordprocessingShape" mc:Ignorable="w14 w15 w16se w16cid wp14">
+<w:endnotes xmlns:wpc="http://schemas.microsoft.com/office/word/2010/wordprocessingCanvas" xmlns:cx="http://schemas.microsoft.com/office/drawing/2014/chartex" xmlns:cx1="http://schemas.microsoft.com/office/drawing/2015/9/8/chartex" xmlns:cx2="http://schemas.microsoft.com/office/drawing/2015/10/21/chartex" xmlns:cx3="http://schemas.microsoft.com/office/drawing/2016/5/9/chartex" xmlns:cx4="http://schemas.microsoft.com/office/drawing/2016/5/10/chartex" xmlns:cx5="http://schemas.microsoft.com/office/drawing/2016/5/11/chartex" xmlns:cx6="http://schemas.microsoft.com/office/drawing/2016/5/12/chartex" xmlns:cx7="http://schemas.microsoft.com/office/drawing/2016/5/13/chartex" xmlns:cx8="http://schemas.microsoft.com/office/drawing/2016/5/14/chartex" xmlns:mc="http://schemas.openxmlformats.org/markup-compatibility/2006" xmlns:aink="http://schemas.microsoft.com/office/drawing/2016/ink" xmlns:am3d="http://schemas.microsoft.com/office/drawing/2017/model3d" xmlns:o="urn:schemas-microsoft-com:office:office" xmlns:oel="http://schemas.microsoft.com/office/2019/extlst" xmlns:r="http://schemas.openxmlformats.org/officeDocument/2006/relationships" xmlns:m="http://schemas.openxmlformats.org/officeDocument/2006/math" xmlns:v="urn:schemas-microsoft-com:vml" xmlns:wp14="http://schemas.microsoft.com/office/word/2010/wordprocessingDrawing" xmlns:wp="http://schemas.openxmlformats.org/drawingml/2006/wordprocessingDrawing" xmlns:w10="urn:schemas-microsoft-com:office:word" xmlns:w="http://schemas.openxmlformats.org/wordprocessingml/2006/main" xmlns:w14="http://schemas.microsoft.com/office/word/2010/wordml" xmlns:w15="http://schemas.microsoft.com/office/word/2012/wordml" xmlns:w16cex="http://schemas.microsoft.com/office/word/2018/wordml/cex" xmlns:w16cid="http://schemas.microsoft.com/office/word/2016/wordml/cid" xmlns:w16="http://schemas.microsoft.com/office/word/2018/wordml" xmlns:w16sdtdh="http://schemas.microsoft.com/office/word/2020/wordml/sdtdatahash" xmlns:w16se="http://schemas.microsoft.com/office/word/2015/wordml/symex" xmlns:wpg="http://schemas.microsoft.com/office/word/2010/wordprocessingGroup" xmlns:wpi="http://schemas.microsoft.com/office/word/2010/wordprocessingInk" xmlns:wne="http://schemas.microsoft.com/office/word/2006/wordml" xmlns:wps="http://schemas.microsoft.com/office/word/2010/wordprocessingShape" mc:Ignorable="w14 w15 w16se w16cid w16 w16cex w16sdtdh wp14">
   <w:endnote w:type="separator" w:id="-1">
     <w:p>
       <w:pPr>
@@ -1832,7 +3462,7 @@
 </file>
 
 <file path=word/footer1.xml><?xml version="1.0" encoding="utf-8"?>
-<w:ftr xmlns:wpc="http://schemas.microsoft.com/office/word/2010/wordprocessingCanvas" xmlns:cx="http://schemas.microsoft.com/office/drawing/2014/chartex" xmlns:cx1="http://schemas.microsoft.com/office/drawing/2015/9/8/chartex" xmlns:cx2="http://schemas.microsoft.com/office/drawing/2015/10/21/chartex" xmlns:cx3="http://schemas.microsoft.com/office/drawing/2016/5/9/chartex" xmlns:cx4="http://schemas.microsoft.com/office/drawing/2016/5/10/chartex" xmlns:cx5="http://schemas.microsoft.com/office/drawing/2016/5/11/chartex" xmlns:cx6="http://schemas.microsoft.com/office/drawing/2016/5/12/chartex" xmlns:cx7="http://schemas.microsoft.com/office/drawing/2016/5/13/chartex" xmlns:cx8="http://schemas.microsoft.com/office/drawing/2016/5/14/chartex" xmlns:mc="http://schemas.openxmlformats.org/markup-compatibility/2006" xmlns:aink="http://schemas.microsoft.com/office/drawing/2016/ink" xmlns:am3d="http://schemas.microsoft.com/office/drawing/2017/model3d" xmlns:o="urn:schemas-microsoft-com:office:office" xmlns:r="http://schemas.openxmlformats.org/officeDocument/2006/relationships" xmlns:m="http://schemas.openxmlformats.org/officeDocument/2006/math" xmlns:v="urn:schemas-microsoft-com:vml" xmlns:wp14="http://schemas.microsoft.com/office/word/2010/wordprocessingDrawing" xmlns:wp="http://schemas.openxmlformats.org/drawingml/2006/wordprocessingDrawing" xmlns:w10="urn:schemas-microsoft-com:office:word" xmlns:w="http://schemas.openxmlformats.org/wordprocessingml/2006/main" xmlns:w14="http://schemas.microsoft.com/office/word/2010/wordml" xmlns:w15="http://schemas.microsoft.com/office/word/2012/wordml" xmlns:w16cid="http://schemas.microsoft.com/office/word/2016/wordml/cid" xmlns:w16se="http://schemas.microsoft.com/office/word/2015/wordml/symex" xmlns:wpg="http://schemas.microsoft.com/office/word/2010/wordprocessingGroup" xmlns:wpi="http://schemas.microsoft.com/office/word/2010/wordprocessingInk" xmlns:wne="http://schemas.microsoft.com/office/word/2006/wordml" xmlns:wps="http://schemas.microsoft.com/office/word/2010/wordprocessingShape" mc:Ignorable="w14 w15 w16se w16cid wp14">
+<w:ftr xmlns:wpc="http://schemas.microsoft.com/office/word/2010/wordprocessingCanvas" xmlns:cx="http://schemas.microsoft.com/office/drawing/2014/chartex" xmlns:cx1="http://schemas.microsoft.com/office/drawing/2015/9/8/chartex" xmlns:cx2="http://schemas.microsoft.com/office/drawing/2015/10/21/chartex" xmlns:cx3="http://schemas.microsoft.com/office/drawing/2016/5/9/chartex" xmlns:cx4="http://schemas.microsoft.com/office/drawing/2016/5/10/chartex" xmlns:cx5="http://schemas.microsoft.com/office/drawing/2016/5/11/chartex" xmlns:cx6="http://schemas.microsoft.com/office/drawing/2016/5/12/chartex" xmlns:cx7="http://schemas.microsoft.com/office/drawing/2016/5/13/chartex" xmlns:cx8="http://schemas.microsoft.com/office/drawing/2016/5/14/chartex" xmlns:mc="http://schemas.openxmlformats.org/markup-compatibility/2006" xmlns:aink="http://schemas.microsoft.com/office/drawing/2016/ink" xmlns:am3d="http://schemas.microsoft.com/office/drawing/2017/model3d" xmlns:o="urn:schemas-microsoft-com:office:office" xmlns:oel="http://schemas.microsoft.com/office/2019/extlst" xmlns:r="http://schemas.openxmlformats.org/officeDocument/2006/relationships" xmlns:m="http://schemas.openxmlformats.org/officeDocument/2006/math" xmlns:v="urn:schemas-microsoft-com:vml" xmlns:wp14="http://schemas.microsoft.com/office/word/2010/wordprocessingDrawing" xmlns:wp="http://schemas.openxmlformats.org/drawingml/2006/wordprocessingDrawing" xmlns:w10="urn:schemas-microsoft-com:office:word" xmlns:w="http://schemas.openxmlformats.org/wordprocessingml/2006/main" xmlns:w14="http://schemas.microsoft.com/office/word/2010/wordml" xmlns:w15="http://schemas.microsoft.com/office/word/2012/wordml" xmlns:w16cex="http://schemas.microsoft.com/office/word/2018/wordml/cex" xmlns:w16cid="http://schemas.microsoft.com/office/word/2016/wordml/cid" xmlns:w16="http://schemas.microsoft.com/office/word/2018/wordml" xmlns:w16sdtdh="http://schemas.microsoft.com/office/word/2020/wordml/sdtdatahash" xmlns:w16se="http://schemas.microsoft.com/office/word/2015/wordml/symex" xmlns:wpg="http://schemas.microsoft.com/office/word/2010/wordprocessingGroup" xmlns:wpi="http://schemas.microsoft.com/office/word/2010/wordprocessingInk" xmlns:wne="http://schemas.microsoft.com/office/word/2006/wordml" xmlns:wps="http://schemas.microsoft.com/office/word/2010/wordprocessingShape" mc:Ignorable="w14 w15 w16se w16cid w16 w16cex w16sdtdh wp14">
   <w:sdt>
     <w:sdtPr>
       <w:id w:val="698203399"/>
@@ -1841,7 +3471,6 @@
         <w:docPartUnique/>
       </w:docPartObj>
     </w:sdtPr>
-    <w:sdtEndPr/>
     <w:sdtContent>
       <w:p>
         <w:pPr>
@@ -1875,7 +3504,7 @@
 </file>
 
 <file path=word/footer2.xml><?xml version="1.0" encoding="utf-8"?>
-<w:ftr xmlns:wpc="http://schemas.microsoft.com/office/word/2010/wordprocessingCanvas" xmlns:cx="http://schemas.microsoft.com/office/drawing/2014/chartex" xmlns:cx1="http://schemas.microsoft.com/office/drawing/2015/9/8/chartex" xmlns:cx2="http://schemas.microsoft.com/office/drawing/2015/10/21/chartex" xmlns:cx3="http://schemas.microsoft.com/office/drawing/2016/5/9/chartex" xmlns:cx4="http://schemas.microsoft.com/office/drawing/2016/5/10/chartex" xmlns:cx5="http://schemas.microsoft.com/office/drawing/2016/5/11/chartex" xmlns:cx6="http://schemas.microsoft.com/office/drawing/2016/5/12/chartex" xmlns:cx7="http://schemas.microsoft.com/office/drawing/2016/5/13/chartex" xmlns:cx8="http://schemas.microsoft.com/office/drawing/2016/5/14/chartex" xmlns:mc="http://schemas.openxmlformats.org/markup-compatibility/2006" xmlns:aink="http://schemas.microsoft.com/office/drawing/2016/ink" xmlns:am3d="http://schemas.microsoft.com/office/drawing/2017/model3d" xmlns:o="urn:schemas-microsoft-com:office:office" xmlns:r="http://schemas.openxmlformats.org/officeDocument/2006/relationships" xmlns:m="http://schemas.openxmlformats.org/officeDocument/2006/math" xmlns:v="urn:schemas-microsoft-com:vml" xmlns:wp14="http://schemas.microsoft.com/office/word/2010/wordprocessingDrawing" xmlns:wp="http://schemas.openxmlformats.org/drawingml/2006/wordprocessingDrawing" xmlns:w10="urn:schemas-microsoft-com:office:word" xmlns:w="http://schemas.openxmlformats.org/wordprocessingml/2006/main" xmlns:w14="http://schemas.microsoft.com/office/word/2010/wordml" xmlns:w15="http://schemas.microsoft.com/office/word/2012/wordml" xmlns:w16cid="http://schemas.microsoft.com/office/word/2016/wordml/cid" xmlns:w16se="http://schemas.microsoft.com/office/word/2015/wordml/symex" xmlns:wpg="http://schemas.microsoft.com/office/word/2010/wordprocessingGroup" xmlns:wpi="http://schemas.microsoft.com/office/word/2010/wordprocessingInk" xmlns:wne="http://schemas.microsoft.com/office/word/2006/wordml" xmlns:wps="http://schemas.microsoft.com/office/word/2010/wordprocessingShape" mc:Ignorable="w14 w15 w16se w16cid wp14">
+<w:ftr xmlns:wpc="http://schemas.microsoft.com/office/word/2010/wordprocessingCanvas" xmlns:cx="http://schemas.microsoft.com/office/drawing/2014/chartex" xmlns:cx1="http://schemas.microsoft.com/office/drawing/2015/9/8/chartex" xmlns:cx2="http://schemas.microsoft.com/office/drawing/2015/10/21/chartex" xmlns:cx3="http://schemas.microsoft.com/office/drawing/2016/5/9/chartex" xmlns:cx4="http://schemas.microsoft.com/office/drawing/2016/5/10/chartex" xmlns:cx5="http://schemas.microsoft.com/office/drawing/2016/5/11/chartex" xmlns:cx6="http://schemas.microsoft.com/office/drawing/2016/5/12/chartex" xmlns:cx7="http://schemas.microsoft.com/office/drawing/2016/5/13/chartex" xmlns:cx8="http://schemas.microsoft.com/office/drawing/2016/5/14/chartex" xmlns:mc="http://schemas.openxmlformats.org/markup-compatibility/2006" xmlns:aink="http://schemas.microsoft.com/office/drawing/2016/ink" xmlns:am3d="http://schemas.microsoft.com/office/drawing/2017/model3d" xmlns:o="urn:schemas-microsoft-com:office:office" xmlns:oel="http://schemas.microsoft.com/office/2019/extlst" xmlns:r="http://schemas.openxmlformats.org/officeDocument/2006/relationships" xmlns:m="http://schemas.openxmlformats.org/officeDocument/2006/math" xmlns:v="urn:schemas-microsoft-com:vml" xmlns:wp14="http://schemas.microsoft.com/office/word/2010/wordprocessingDrawing" xmlns:wp="http://schemas.openxmlformats.org/drawingml/2006/wordprocessingDrawing" xmlns:w10="urn:schemas-microsoft-com:office:word" xmlns:w="http://schemas.openxmlformats.org/wordprocessingml/2006/main" xmlns:w14="http://schemas.microsoft.com/office/word/2010/wordml" xmlns:w15="http://schemas.microsoft.com/office/word/2012/wordml" xmlns:w16cex="http://schemas.microsoft.com/office/word/2018/wordml/cex" xmlns:w16cid="http://schemas.microsoft.com/office/word/2016/wordml/cid" xmlns:w16="http://schemas.microsoft.com/office/word/2018/wordml" xmlns:w16sdtdh="http://schemas.microsoft.com/office/word/2020/wordml/sdtdatahash" xmlns:w16se="http://schemas.microsoft.com/office/word/2015/wordml/symex" xmlns:wpg="http://schemas.microsoft.com/office/word/2010/wordprocessingGroup" xmlns:wpi="http://schemas.microsoft.com/office/word/2010/wordprocessingInk" xmlns:wne="http://schemas.microsoft.com/office/word/2006/wordml" xmlns:wps="http://schemas.microsoft.com/office/word/2010/wordprocessingShape" mc:Ignorable="w14 w15 w16se w16cid w16 w16cex w16sdtdh wp14">
   <w:p>
     <w:pPr>
       <w:pStyle w:val="llb"/>
@@ -1890,7 +3519,7 @@
 </file>
 
 <file path=word/footnotes.xml><?xml version="1.0" encoding="utf-8"?>
-<w:footnotes xmlns:wpc="http://schemas.microsoft.com/office/word/2010/wordprocessingCanvas" xmlns:cx="http://schemas.microsoft.com/office/drawing/2014/chartex" xmlns:cx1="http://schemas.microsoft.com/office/drawing/2015/9/8/chartex" xmlns:cx2="http://schemas.microsoft.com/office/drawing/2015/10/21/chartex" xmlns:cx3="http://schemas.microsoft.com/office/drawing/2016/5/9/chartex" xmlns:cx4="http://schemas.microsoft.com/office/drawing/2016/5/10/chartex" xmlns:cx5="http://schemas.microsoft.com/office/drawing/2016/5/11/chartex" xmlns:cx6="http://schemas.microsoft.com/office/drawing/2016/5/12/chartex" xmlns:cx7="http://schemas.microsoft.com/office/drawing/2016/5/13/chartex" xmlns:cx8="http://schemas.microsoft.com/office/drawing/2016/5/14/chartex" xmlns:mc="http://schemas.openxmlformats.org/markup-compatibility/2006" xmlns:aink="http://schemas.microsoft.com/office/drawing/2016/ink" xmlns:am3d="http://schemas.microsoft.com/office/drawing/2017/model3d" xmlns:o="urn:schemas-microsoft-com:office:office" xmlns:r="http://schemas.openxmlformats.org/officeDocument/2006/relationships" xmlns:m="http://schemas.openxmlformats.org/officeDocument/2006/math" xmlns:v="urn:schemas-microsoft-com:vml" xmlns:wp14="http://schemas.microsoft.com/office/word/2010/wordprocessingDrawing" xmlns:wp="http://schemas.openxmlformats.org/drawingml/2006/wordprocessingDrawing" xmlns:w10="urn:schemas-microsoft-com:office:word" xmlns:w="http://schemas.openxmlformats.org/wordprocessingml/2006/main" xmlns:w14="http://schemas.microsoft.com/office/word/2010/wordml" xmlns:w15="http://schemas.microsoft.com/office/word/2012/wordml" xmlns:w16cid="http://schemas.microsoft.com/office/word/2016/wordml/cid" xmlns:w16se="http://schemas.microsoft.com/office/word/2015/wordml/symex" xmlns:wpg="http://schemas.microsoft.com/office/word/2010/wordprocessingGroup" xmlns:wpi="http://schemas.microsoft.com/office/word/2010/wordprocessingInk" xmlns:wne="http://schemas.microsoft.com/office/word/2006/wordml" xmlns:wps="http://schemas.microsoft.com/office/word/2010/wordprocessingShape" mc:Ignorable="w14 w15 w16se w16cid wp14">
+<w:footnotes xmlns:wpc="http://schemas.microsoft.com/office/word/2010/wordprocessingCanvas" xmlns:cx="http://schemas.microsoft.com/office/drawing/2014/chartex" xmlns:cx1="http://schemas.microsoft.com/office/drawing/2015/9/8/chartex" xmlns:cx2="http://schemas.microsoft.com/office/drawing/2015/10/21/chartex" xmlns:cx3="http://schemas.microsoft.com/office/drawing/2016/5/9/chartex" xmlns:cx4="http://schemas.microsoft.com/office/drawing/2016/5/10/chartex" xmlns:cx5="http://schemas.microsoft.com/office/drawing/2016/5/11/chartex" xmlns:cx6="http://schemas.microsoft.com/office/drawing/2016/5/12/chartex" xmlns:cx7="http://schemas.microsoft.com/office/drawing/2016/5/13/chartex" xmlns:cx8="http://schemas.microsoft.com/office/drawing/2016/5/14/chartex" xmlns:mc="http://schemas.openxmlformats.org/markup-compatibility/2006" xmlns:aink="http://schemas.microsoft.com/office/drawing/2016/ink" xmlns:am3d="http://schemas.microsoft.com/office/drawing/2017/model3d" xmlns:o="urn:schemas-microsoft-com:office:office" xmlns:oel="http://schemas.microsoft.com/office/2019/extlst" xmlns:r="http://schemas.openxmlformats.org/officeDocument/2006/relationships" xmlns:m="http://schemas.openxmlformats.org/officeDocument/2006/math" xmlns:v="urn:schemas-microsoft-com:vml" xmlns:wp14="http://schemas.microsoft.com/office/word/2010/wordprocessingDrawing" xmlns:wp="http://schemas.openxmlformats.org/drawingml/2006/wordprocessingDrawing" xmlns:w10="urn:schemas-microsoft-com:office:word" xmlns:w="http://schemas.openxmlformats.org/wordprocessingml/2006/main" xmlns:w14="http://schemas.microsoft.com/office/word/2010/wordml" xmlns:w15="http://schemas.microsoft.com/office/word/2012/wordml" xmlns:w16cex="http://schemas.microsoft.com/office/word/2018/wordml/cex" xmlns:w16cid="http://schemas.microsoft.com/office/word/2016/wordml/cid" xmlns:w16="http://schemas.microsoft.com/office/word/2018/wordml" xmlns:w16sdtdh="http://schemas.microsoft.com/office/word/2020/wordml/sdtdatahash" xmlns:w16se="http://schemas.microsoft.com/office/word/2015/wordml/symex" xmlns:wpg="http://schemas.microsoft.com/office/word/2010/wordprocessingGroup" xmlns:wpi="http://schemas.microsoft.com/office/word/2010/wordprocessingInk" xmlns:wne="http://schemas.microsoft.com/office/word/2006/wordml" xmlns:wps="http://schemas.microsoft.com/office/word/2010/wordprocessingShape" mc:Ignorable="w14 w15 w16se w16cid w16 w16cex w16sdtdh wp14">
   <w:footnote w:type="separator" w:id="-1">
     <w:p>
       <w:pPr>
@@ -1915,7 +3544,7 @@
 </file>
 
 <file path=word/styles.xml><?xml version="1.0" encoding="utf-8"?>
-<w:styles xmlns:mc="http://schemas.openxmlformats.org/markup-compatibility/2006" xmlns:r="http://schemas.openxmlformats.org/officeDocument/2006/relationships" xmlns:w="http://schemas.openxmlformats.org/wordprocessingml/2006/main" xmlns:w14="http://schemas.microsoft.com/office/word/2010/wordml" xmlns:w15="http://schemas.microsoft.com/office/word/2012/wordml" xmlns:w16cid="http://schemas.microsoft.com/office/word/2016/wordml/cid" xmlns:w16se="http://schemas.microsoft.com/office/word/2015/wordml/symex" mc:Ignorable="w14 w15 w16se w16cid">
+<w:styles xmlns:mc="http://schemas.openxmlformats.org/markup-compatibility/2006" xmlns:r="http://schemas.openxmlformats.org/officeDocument/2006/relationships" xmlns:w="http://schemas.openxmlformats.org/wordprocessingml/2006/main" xmlns:w14="http://schemas.microsoft.com/office/word/2010/wordml" xmlns:w15="http://schemas.microsoft.com/office/word/2012/wordml" xmlns:w16cex="http://schemas.microsoft.com/office/word/2018/wordml/cex" xmlns:w16cid="http://schemas.microsoft.com/office/word/2016/wordml/cid" xmlns:w16="http://schemas.microsoft.com/office/word/2018/wordml" xmlns:w16sdtdh="http://schemas.microsoft.com/office/word/2020/wordml/sdtdatahash" xmlns:w16se="http://schemas.microsoft.com/office/word/2015/wordml/symex" mc:Ignorable="w14 w15 w16se w16cid w16 w16cex w16sdtdh">
   <w:docDefaults>
     <w:rPrDefault>
       <w:rPr>
@@ -1929,7 +3558,7 @@
       </w:pPr>
     </w:pPrDefault>
   </w:docDefaults>
-  <w:latentStyles w:defLockedState="0" w:defUIPriority="99" w:defSemiHidden="0" w:defUnhideWhenUsed="0" w:defQFormat="0" w:count="375">
+  <w:latentStyles w:defLockedState="0" w:defUIPriority="99" w:defSemiHidden="0" w:defUnhideWhenUsed="0" w:defQFormat="0" w:count="376">
     <w:lsdException w:name="Normal" w:uiPriority="0" w:qFormat="1"/>
     <w:lsdException w:name="heading 1" w:uiPriority="9" w:qFormat="1"/>
     <w:lsdException w:name="heading 2" w:semiHidden="1" w:uiPriority="9" w:unhideWhenUsed="1" w:qFormat="1"/>
@@ -2305,6 +3934,7 @@
     <w:lsdException w:name="Smart Hyperlink" w:semiHidden="1" w:unhideWhenUsed="1"/>
     <w:lsdException w:name="Hashtag" w:semiHidden="1" w:unhideWhenUsed="1"/>
     <w:lsdException w:name="Unresolved Mention" w:semiHidden="1" w:unhideWhenUsed="1"/>
+    <w:lsdException w:name="Smart Link" w:semiHidden="1" w:unhideWhenUsed="1"/>
   </w:latentStyles>
   <w:style w:type="paragraph" w:default="1" w:styleId="Norml">
     <w:name w:val="Normal"/>
@@ -3106,7 +4736,7 @@
 </file>
 
 <file path=word/glossary/document.xml><?xml version="1.0" encoding="utf-8"?>
-<w:glossaryDocument xmlns:wpc="http://schemas.microsoft.com/office/word/2010/wordprocessingCanvas" xmlns:cx="http://schemas.microsoft.com/office/drawing/2014/chartex" xmlns:cx1="http://schemas.microsoft.com/office/drawing/2015/9/8/chartex" xmlns:cx2="http://schemas.microsoft.com/office/drawing/2015/10/21/chartex" xmlns:cx3="http://schemas.microsoft.com/office/drawing/2016/5/9/chartex" xmlns:cx4="http://schemas.microsoft.com/office/drawing/2016/5/10/chartex" xmlns:cx5="http://schemas.microsoft.com/office/drawing/2016/5/11/chartex" xmlns:cx6="http://schemas.microsoft.com/office/drawing/2016/5/12/chartex" xmlns:cx7="http://schemas.microsoft.com/office/drawing/2016/5/13/chartex" xmlns:cx8="http://schemas.microsoft.com/office/drawing/2016/5/14/chartex" xmlns:mc="http://schemas.openxmlformats.org/markup-compatibility/2006" xmlns:aink="http://schemas.microsoft.com/office/drawing/2016/ink" xmlns:am3d="http://schemas.microsoft.com/office/drawing/2017/model3d" xmlns:o="urn:schemas-microsoft-com:office:office" xmlns:r="http://schemas.openxmlformats.org/officeDocument/2006/relationships" xmlns:m="http://schemas.openxmlformats.org/officeDocument/2006/math" xmlns:v="urn:schemas-microsoft-com:vml" xmlns:wp14="http://schemas.microsoft.com/office/word/2010/wordprocessingDrawing" xmlns:wp="http://schemas.openxmlformats.org/drawingml/2006/wordprocessingDrawing" xmlns:w10="urn:schemas-microsoft-com:office:word" xmlns:w="http://schemas.openxmlformats.org/wordprocessingml/2006/main" xmlns:w14="http://schemas.microsoft.com/office/word/2010/wordml" xmlns:w15="http://schemas.microsoft.com/office/word/2012/wordml" xmlns:w16cid="http://schemas.microsoft.com/office/word/2016/wordml/cid" xmlns:w16se="http://schemas.microsoft.com/office/word/2015/wordml/symex" xmlns:wpg="http://schemas.microsoft.com/office/word/2010/wordprocessingGroup" xmlns:wpi="http://schemas.microsoft.com/office/word/2010/wordprocessingInk" xmlns:wne="http://schemas.microsoft.com/office/word/2006/wordml" xmlns:wps="http://schemas.microsoft.com/office/word/2010/wordprocessingShape" mc:Ignorable="w14 w15 w16se w16cid wp14">
+<w:glossaryDocument xmlns:wpc="http://schemas.microsoft.com/office/word/2010/wordprocessingCanvas" xmlns:cx="http://schemas.microsoft.com/office/drawing/2014/chartex" xmlns:cx1="http://schemas.microsoft.com/office/drawing/2015/9/8/chartex" xmlns:cx2="http://schemas.microsoft.com/office/drawing/2015/10/21/chartex" xmlns:cx3="http://schemas.microsoft.com/office/drawing/2016/5/9/chartex" xmlns:cx4="http://schemas.microsoft.com/office/drawing/2016/5/10/chartex" xmlns:cx5="http://schemas.microsoft.com/office/drawing/2016/5/11/chartex" xmlns:cx6="http://schemas.microsoft.com/office/drawing/2016/5/12/chartex" xmlns:cx7="http://schemas.microsoft.com/office/drawing/2016/5/13/chartex" xmlns:cx8="http://schemas.microsoft.com/office/drawing/2016/5/14/chartex" xmlns:mc="http://schemas.openxmlformats.org/markup-compatibility/2006" xmlns:aink="http://schemas.microsoft.com/office/drawing/2016/ink" xmlns:am3d="http://schemas.microsoft.com/office/drawing/2017/model3d" xmlns:o="urn:schemas-microsoft-com:office:office" xmlns:oel="http://schemas.microsoft.com/office/2019/extlst" xmlns:r="http://schemas.openxmlformats.org/officeDocument/2006/relationships" xmlns:m="http://schemas.openxmlformats.org/officeDocument/2006/math" xmlns:v="urn:schemas-microsoft-com:vml" xmlns:wp14="http://schemas.microsoft.com/office/word/2010/wordprocessingDrawing" xmlns:wp="http://schemas.openxmlformats.org/drawingml/2006/wordprocessingDrawing" xmlns:w10="urn:schemas-microsoft-com:office:word" xmlns:w="http://schemas.openxmlformats.org/wordprocessingml/2006/main" xmlns:w14="http://schemas.microsoft.com/office/word/2010/wordml" xmlns:w15="http://schemas.microsoft.com/office/word/2012/wordml" xmlns:w16cex="http://schemas.microsoft.com/office/word/2018/wordml/cex" xmlns:w16cid="http://schemas.microsoft.com/office/word/2016/wordml/cid" xmlns:w16="http://schemas.microsoft.com/office/word/2018/wordml" xmlns:w16sdtdh="http://schemas.microsoft.com/office/word/2020/wordml/sdtdatahash" xmlns:w16se="http://schemas.microsoft.com/office/word/2015/wordml/symex" xmlns:wpg="http://schemas.microsoft.com/office/word/2010/wordprocessingGroup" xmlns:wpi="http://schemas.microsoft.com/office/word/2010/wordprocessingInk" xmlns:wne="http://schemas.microsoft.com/office/word/2006/wordml" xmlns:wps="http://schemas.microsoft.com/office/word/2010/wordprocessingShape" mc:Ignorable="w14 w15 w16se w16cid w16 w16cex w16sdtdh wp14">
   <w:docParts>
     <w:docPart>
       <w:docPartPr>
@@ -3132,7 +4762,7 @@
             <w:rPr>
               <w:rFonts w:asciiTheme="majorHAnsi" w:eastAsiaTheme="majorEastAsia" w:hAnsiTheme="majorHAnsi" w:cstheme="majorBidi"/>
               <w:caps/>
-              <w:color w:val="4472C4" w:themeColor="accent1"/>
+              <w:color w:val="156082" w:themeColor="accent1"/>
               <w:sz w:val="80"/>
               <w:szCs w:val="80"/>
             </w:rPr>
@@ -3146,9 +4776,8 @@
 </file>
 
 <file path=word/glossary/fontTable.xml><?xml version="1.0" encoding="utf-8"?>
-<w:fonts xmlns:mc="http://schemas.openxmlformats.org/markup-compatibility/2006" xmlns:r="http://schemas.openxmlformats.org/officeDocument/2006/relationships" xmlns:w="http://schemas.openxmlformats.org/wordprocessingml/2006/main" xmlns:w14="http://schemas.microsoft.com/office/word/2010/wordml" xmlns:w15="http://schemas.microsoft.com/office/word/2012/wordml" xmlns:w16cid="http://schemas.microsoft.com/office/word/2016/wordml/cid" xmlns:w16se="http://schemas.microsoft.com/office/word/2015/wordml/symex" mc:Ignorable="w14 w15 w16se w16cid">
+<w:fonts xmlns:mc="http://schemas.openxmlformats.org/markup-compatibility/2006" xmlns:r="http://schemas.openxmlformats.org/officeDocument/2006/relationships" xmlns:w="http://schemas.openxmlformats.org/wordprocessingml/2006/main" xmlns:w14="http://schemas.microsoft.com/office/word/2010/wordml" xmlns:w15="http://schemas.microsoft.com/office/word/2012/wordml" xmlns:w16cex="http://schemas.microsoft.com/office/word/2018/wordml/cex" xmlns:w16cid="http://schemas.microsoft.com/office/word/2016/wordml/cid" xmlns:w16="http://schemas.microsoft.com/office/word/2018/wordml" xmlns:w16sdtdh="http://schemas.microsoft.com/office/word/2020/wordml/sdtdatahash" xmlns:w16se="http://schemas.microsoft.com/office/word/2015/wordml/symex" mc:Ignorable="w14 w15 w16se w16cid w16 w16cex w16sdtdh">
   <w:font w:name="Aptos">
-    <w:altName w:val="Calibri"/>
     <w:charset w:val="00"/>
     <w:family w:val="swiss"/>
     <w:pitch w:val="variable"/>
@@ -3162,7 +4791,6 @@
     <w:sig w:usb0="E0002EFF" w:usb1="C000785B" w:usb2="00000009" w:usb3="00000000" w:csb0="000001FF" w:csb1="00000000"/>
   </w:font>
   <w:font w:name="Aptos Display">
-    <w:altName w:val="Calibri"/>
     <w:charset w:val="00"/>
     <w:family w:val="swiss"/>
     <w:pitch w:val="variable"/>
@@ -3175,25 +4803,11 @@
     <w:pitch w:val="variable"/>
     <w:sig w:usb0="00000003" w:usb1="02000000" w:usb2="00000000" w:usb3="00000000" w:csb0="00000001" w:csb1="00000000"/>
   </w:font>
-  <w:font w:name="Calibri">
-    <w:panose1 w:val="020F0502020204030204"/>
-    <w:charset w:val="EE"/>
-    <w:family w:val="swiss"/>
-    <w:pitch w:val="variable"/>
-    <w:sig w:usb0="E4002EFF" w:usb1="C000247B" w:usb2="00000009" w:usb3="00000000" w:csb0="000001FF" w:csb1="00000000"/>
-  </w:font>
-  <w:font w:name="Calibri Light">
-    <w:panose1 w:val="020F0302020204030204"/>
-    <w:charset w:val="EE"/>
-    <w:family w:val="swiss"/>
-    <w:pitch w:val="variable"/>
-    <w:sig w:usb0="E4002EFF" w:usb1="C000247B" w:usb2="00000009" w:usb3="00000000" w:csb0="000001FF" w:csb1="00000000"/>
-  </w:font>
 </w:fonts>
 </file>
 
 <file path=word/glossary/settings.xml><?xml version="1.0" encoding="utf-8"?>
-<w:settings xmlns:mc="http://schemas.openxmlformats.org/markup-compatibility/2006" xmlns:o="urn:schemas-microsoft-com:office:office" xmlns:r="http://schemas.openxmlformats.org/officeDocument/2006/relationships" xmlns:m="http://schemas.openxmlformats.org/officeDocument/2006/math" xmlns:v="urn:schemas-microsoft-com:vml" xmlns:w10="urn:schemas-microsoft-com:office:word" xmlns:w="http://schemas.openxmlformats.org/wordprocessingml/2006/main" xmlns:w14="http://schemas.microsoft.com/office/word/2010/wordml" xmlns:w15="http://schemas.microsoft.com/office/word/2012/wordml" xmlns:w16cid="http://schemas.microsoft.com/office/word/2016/wordml/cid" xmlns:w16se="http://schemas.microsoft.com/office/word/2015/wordml/symex" xmlns:sl="http://schemas.openxmlformats.org/schemaLibrary/2006/main" mc:Ignorable="w14 w15 w16se w16cid">
+<w:settings xmlns:mc="http://schemas.openxmlformats.org/markup-compatibility/2006" xmlns:o="urn:schemas-microsoft-com:office:office" xmlns:r="http://schemas.openxmlformats.org/officeDocument/2006/relationships" xmlns:m="http://schemas.openxmlformats.org/officeDocument/2006/math" xmlns:v="urn:schemas-microsoft-com:vml" xmlns:w10="urn:schemas-microsoft-com:office:word" xmlns:w="http://schemas.openxmlformats.org/wordprocessingml/2006/main" xmlns:w14="http://schemas.microsoft.com/office/word/2010/wordml" xmlns:w15="http://schemas.microsoft.com/office/word/2012/wordml" xmlns:w16cex="http://schemas.microsoft.com/office/word/2018/wordml/cex" xmlns:w16cid="http://schemas.microsoft.com/office/word/2016/wordml/cid" xmlns:w16="http://schemas.microsoft.com/office/word/2018/wordml" xmlns:w16sdtdh="http://schemas.microsoft.com/office/word/2020/wordml/sdtdatahash" xmlns:w16se="http://schemas.microsoft.com/office/word/2015/wordml/symex" xmlns:sl="http://schemas.openxmlformats.org/schemaLibrary/2006/main" mc:Ignorable="w14 w15 w16se w16cid w16 w16cex w16sdtdh">
   <w:view w:val="normal"/>
   <w:defaultTabStop w:val="708"/>
   <w:hyphenationZone w:val="425"/>
@@ -3210,9 +4824,13 @@
   <w:rsids>
     <w:rsidRoot w:val="00A34E5E"/>
     <w:rsid w:val="00013D35"/>
+    <w:rsid w:val="002A0B9E"/>
     <w:rsid w:val="002C264A"/>
+    <w:rsid w:val="00375523"/>
     <w:rsid w:val="003B3182"/>
     <w:rsid w:val="00407ABA"/>
+    <w:rsid w:val="005548E4"/>
+    <w:rsid w:val="00635B63"/>
     <w:rsid w:val="00703186"/>
     <w:rsid w:val="00832A8E"/>
     <w:rsid w:val="00877C77"/>
@@ -3241,7 +4859,7 @@
 </file>
 
 <file path=word/glossary/styles.xml><?xml version="1.0" encoding="utf-8"?>
-<w:styles xmlns:mc="http://schemas.openxmlformats.org/markup-compatibility/2006" xmlns:r="http://schemas.openxmlformats.org/officeDocument/2006/relationships" xmlns:w="http://schemas.openxmlformats.org/wordprocessingml/2006/main" xmlns:w14="http://schemas.microsoft.com/office/word/2010/wordml" xmlns:w15="http://schemas.microsoft.com/office/word/2012/wordml" xmlns:w16cid="http://schemas.microsoft.com/office/word/2016/wordml/cid" xmlns:w16se="http://schemas.microsoft.com/office/word/2015/wordml/symex" mc:Ignorable="w14 w15 w16se w16cid">
+<w:styles xmlns:mc="http://schemas.openxmlformats.org/markup-compatibility/2006" xmlns:r="http://schemas.openxmlformats.org/officeDocument/2006/relationships" xmlns:w="http://schemas.openxmlformats.org/wordprocessingml/2006/main" xmlns:w14="http://schemas.microsoft.com/office/word/2010/wordml" xmlns:w15="http://schemas.microsoft.com/office/word/2012/wordml" xmlns:w16cex="http://schemas.microsoft.com/office/word/2018/wordml/cex" xmlns:w16cid="http://schemas.microsoft.com/office/word/2016/wordml/cid" xmlns:w16="http://schemas.microsoft.com/office/word/2018/wordml" xmlns:w16sdtdh="http://schemas.microsoft.com/office/word/2020/wordml/sdtdatahash" xmlns:w16se="http://schemas.microsoft.com/office/word/2015/wordml/symex" mc:Ignorable="w14 w15 w16se w16cid w16 w16cex w16sdtdh">
   <w:docDefaults>
     <w:rPrDefault>
       <w:rPr>
@@ -3259,7 +4877,7 @@
       </w:pPr>
     </w:pPrDefault>
   </w:docDefaults>
-  <w:latentStyles w:defLockedState="0" w:defUIPriority="99" w:defSemiHidden="0" w:defUnhideWhenUsed="0" w:defQFormat="0" w:count="375">
+  <w:latentStyles w:defLockedState="0" w:defUIPriority="99" w:defSemiHidden="0" w:defUnhideWhenUsed="0" w:defQFormat="0" w:count="376">
     <w:lsdException w:name="Normal" w:uiPriority="0" w:qFormat="1"/>
     <w:lsdException w:name="heading 1" w:uiPriority="9" w:qFormat="1"/>
     <w:lsdException w:name="heading 2" w:semiHidden="1" w:uiPriority="9" w:unhideWhenUsed="1" w:qFormat="1"/>
@@ -3635,6 +5253,7 @@
     <w:lsdException w:name="Smart Hyperlink" w:semiHidden="1" w:unhideWhenUsed="1"/>
     <w:lsdException w:name="Hashtag" w:semiHidden="1" w:unhideWhenUsed="1"/>
     <w:lsdException w:name="Unresolved Mention" w:semiHidden="1" w:unhideWhenUsed="1"/>
+    <w:lsdException w:name="Smart Link" w:semiHidden="1" w:unhideWhenUsed="1"/>
   </w:latentStyles>
   <w:style w:type="paragraph" w:default="1" w:styleId="Norml">
     <w:name w:val="Normal"/>
@@ -3675,7 +5294,7 @@
 </file>
 
 <file path=word/glossary/webSettings.xml><?xml version="1.0" encoding="utf-8"?>
-<w:webSettings xmlns:mc="http://schemas.openxmlformats.org/markup-compatibility/2006" xmlns:r="http://schemas.openxmlformats.org/officeDocument/2006/relationships" xmlns:w="http://schemas.openxmlformats.org/wordprocessingml/2006/main" xmlns:w14="http://schemas.microsoft.com/office/word/2010/wordml" xmlns:w15="http://schemas.microsoft.com/office/word/2012/wordml" xmlns:w16cid="http://schemas.microsoft.com/office/word/2016/wordml/cid" xmlns:w16se="http://schemas.microsoft.com/office/word/2015/wordml/symex" mc:Ignorable="w14 w15 w16se w16cid">
+<w:webSettings xmlns:mc="http://schemas.openxmlformats.org/markup-compatibility/2006" xmlns:r="http://schemas.openxmlformats.org/officeDocument/2006/relationships" xmlns:w="http://schemas.openxmlformats.org/wordprocessingml/2006/main" xmlns:w14="http://schemas.microsoft.com/office/word/2010/wordml" xmlns:w15="http://schemas.microsoft.com/office/word/2012/wordml" xmlns:w16cex="http://schemas.microsoft.com/office/word/2018/wordml/cex" xmlns:w16cid="http://schemas.microsoft.com/office/word/2016/wordml/cid" xmlns:w16="http://schemas.microsoft.com/office/word/2018/wordml" xmlns:w16sdtdh="http://schemas.microsoft.com/office/word/2020/wordml/sdtdatahash" xmlns:w16se="http://schemas.microsoft.com/office/word/2015/wordml/symex" mc:Ignorable="w14 w15 w16se w16cid w16 w16cex w16sdtdh">
   <w:optimizeForBrowser/>
   <w:allowPNG/>
 </w:webSettings>

</xml_diff>